<commit_message>
doku everything except 6
</commit_message>
<xml_diff>
--- a/xkende01.docx
+++ b/xkende01.docx
@@ -3,6 +3,17 @@
 <w:document xmlns:o="urn:schemas-microsoft-com:office:office" xmlns:r="http://schemas.openxmlformats.org/officeDocument/2006/relationships" xmlns:v="urn:schemas-microsoft-com:vml" xmlns:w="http://schemas.openxmlformats.org/wordprocessingml/2006/main" xmlns:w10="urn:schemas-microsoft-com:office:word" xmlns:wp="http://schemas.openxmlformats.org/drawingml/2006/wordprocessingDrawing" xmlns:wps="http://schemas.microsoft.com/office/word/2010/wordprocessingShape" xmlns:wpg="http://schemas.microsoft.com/office/word/2010/wordprocessingGroup" xmlns:mc="http://schemas.openxmlformats.org/markup-compatibility/2006" xmlns:wp14="http://schemas.microsoft.com/office/word/2010/wordprocessingDrawing" xmlns:w14="http://schemas.microsoft.com/office/word/2010/wordml" mc:Ignorable="w14 wp14">
   <w:background w:color="FFFFFF"/>
   <w:body>
+    <w:p>
+      <w:pPr>
+        <w:pStyle w:val="Title"/>
+        <w:jc w:val="center"/>
+        <w:rPr/>
+      </w:pPr>
+      <w:r>
+        <w:rPr/>
+        <w:t>Projekt ISS 2019/20</w:t>
+      </w:r>
+    </w:p>
     <w:p>
       <w:pPr>
         <w:pStyle w:val="Title"/>
@@ -20,6 +31,19 @@
           <w:lang w:val="cs-CZ" w:eastAsia="en-US" w:bidi="ar-SA"/>
         </w:rPr>
         <w:t>1</w:t>
+      </w:r>
+      <w:r>
+        <w:rPr>
+          <w:rFonts w:eastAsia="Arial" w:cs="Arial"/>
+          <w:b w:val="false"/>
+          <w:bCs w:val="false"/>
+          <w:color w:val="auto"/>
+          <w:kern w:val="0"/>
+          <w:sz w:val="22"/>
+          <w:szCs w:val="22"/>
+          <w:lang w:val="cs-CZ" w:eastAsia="en-US" w:bidi="ar-SA"/>
+        </w:rPr>
+        <w:t>.) 2.)</w:t>
       </w:r>
     </w:p>
     <w:tbl>
@@ -36,8 +60,8 @@
       </w:tblPr>
       <w:tblGrid>
         <w:gridCol w:w="3008"/>
-        <w:gridCol w:w="3003"/>
-        <w:gridCol w:w="3015"/>
+        <w:gridCol w:w="3002"/>
+        <w:gridCol w:w="3016"/>
       </w:tblGrid>
       <w:tr>
         <w:trPr/>
@@ -65,7 +89,7 @@
         </w:tc>
         <w:tc>
           <w:tcPr>
-            <w:tcW w:w="3003" w:type="dxa"/>
+            <w:tcW w:w="3002" w:type="dxa"/>
             <w:tcBorders>
               <w:top w:val="single" w:sz="2" w:space="0" w:color="000000"/>
               <w:left w:val="single" w:sz="2" w:space="0" w:color="000000"/>
@@ -87,7 +111,7 @@
         </w:tc>
         <w:tc>
           <w:tcPr>
-            <w:tcW w:w="3015" w:type="dxa"/>
+            <w:tcW w:w="3016" w:type="dxa"/>
             <w:tcBorders>
               <w:top w:val="single" w:sz="2" w:space="0" w:color="000000"/>
               <w:left w:val="single" w:sz="2" w:space="0" w:color="000000"/>
@@ -134,7 +158,7 @@
         </w:tc>
         <w:tc>
           <w:tcPr>
-            <w:tcW w:w="3003" w:type="dxa"/>
+            <w:tcW w:w="3002" w:type="dxa"/>
             <w:tcBorders>
               <w:left w:val="single" w:sz="2" w:space="0" w:color="000000"/>
               <w:bottom w:val="single" w:sz="2" w:space="0" w:color="000000"/>
@@ -156,7 +180,7 @@
         </w:tc>
         <w:tc>
           <w:tcPr>
-            <w:tcW w:w="3015" w:type="dxa"/>
+            <w:tcW w:w="3016" w:type="dxa"/>
             <w:tcBorders>
               <w:left w:val="single" w:sz="2" w:space="0" w:color="000000"/>
               <w:bottom w:val="single" w:sz="2" w:space="0" w:color="000000"/>
@@ -203,7 +227,7 @@
         </w:tc>
         <w:tc>
           <w:tcPr>
-            <w:tcW w:w="3003" w:type="dxa"/>
+            <w:tcW w:w="3002" w:type="dxa"/>
             <w:tcBorders>
               <w:left w:val="single" w:sz="2" w:space="0" w:color="000000"/>
               <w:bottom w:val="single" w:sz="2" w:space="0" w:color="000000"/>
@@ -225,7 +249,7 @@
         </w:tc>
         <w:tc>
           <w:tcPr>
-            <w:tcW w:w="3015" w:type="dxa"/>
+            <w:tcW w:w="3016" w:type="dxa"/>
             <w:tcBorders>
               <w:left w:val="single" w:sz="2" w:space="0" w:color="000000"/>
               <w:bottom w:val="single" w:sz="2" w:space="0" w:color="000000"/>
@@ -272,7 +296,7 @@
         </w:tc>
         <w:tc>
           <w:tcPr>
-            <w:tcW w:w="3003" w:type="dxa"/>
+            <w:tcW w:w="3002" w:type="dxa"/>
             <w:tcBorders>
               <w:left w:val="single" w:sz="2" w:space="0" w:color="000000"/>
               <w:bottom w:val="single" w:sz="2" w:space="0" w:color="000000"/>
@@ -294,7 +318,7 @@
         </w:tc>
         <w:tc>
           <w:tcPr>
-            <w:tcW w:w="3015" w:type="dxa"/>
+            <w:tcW w:w="3016" w:type="dxa"/>
             <w:tcBorders>
               <w:left w:val="single" w:sz="2" w:space="0" w:color="000000"/>
               <w:bottom w:val="single" w:sz="2" w:space="0" w:color="000000"/>
@@ -341,7 +365,7 @@
         </w:tc>
         <w:tc>
           <w:tcPr>
-            <w:tcW w:w="3003" w:type="dxa"/>
+            <w:tcW w:w="3002" w:type="dxa"/>
             <w:tcBorders>
               <w:left w:val="single" w:sz="2" w:space="0" w:color="000000"/>
               <w:bottom w:val="single" w:sz="2" w:space="0" w:color="000000"/>
@@ -363,7 +387,7 @@
         </w:tc>
         <w:tc>
           <w:tcPr>
-            <w:tcW w:w="3015" w:type="dxa"/>
+            <w:tcW w:w="3016" w:type="dxa"/>
             <w:tcBorders>
               <w:left w:val="single" w:sz="2" w:space="0" w:color="000000"/>
               <w:bottom w:val="single" w:sz="2" w:space="0" w:color="000000"/>
@@ -410,7 +434,7 @@
         </w:tc>
         <w:tc>
           <w:tcPr>
-            <w:tcW w:w="3003" w:type="dxa"/>
+            <w:tcW w:w="3002" w:type="dxa"/>
             <w:tcBorders>
               <w:left w:val="single" w:sz="2" w:space="0" w:color="000000"/>
               <w:bottom w:val="single" w:sz="2" w:space="0" w:color="000000"/>
@@ -432,7 +456,7 @@
         </w:tc>
         <w:tc>
           <w:tcPr>
-            <w:tcW w:w="3015" w:type="dxa"/>
+            <w:tcW w:w="3016" w:type="dxa"/>
             <w:tcBorders>
               <w:left w:val="single" w:sz="2" w:space="0" w:color="000000"/>
               <w:bottom w:val="single" w:sz="2" w:space="0" w:color="000000"/>
@@ -479,7 +503,7 @@
         </w:tc>
         <w:tc>
           <w:tcPr>
-            <w:tcW w:w="3003" w:type="dxa"/>
+            <w:tcW w:w="3002" w:type="dxa"/>
             <w:tcBorders>
               <w:left w:val="single" w:sz="2" w:space="0" w:color="000000"/>
               <w:bottom w:val="single" w:sz="2" w:space="0" w:color="000000"/>
@@ -501,7 +525,7 @@
         </w:tc>
         <w:tc>
           <w:tcPr>
-            <w:tcW w:w="3015" w:type="dxa"/>
+            <w:tcW w:w="3016" w:type="dxa"/>
             <w:tcBorders>
               <w:left w:val="single" w:sz="2" w:space="0" w:color="000000"/>
               <w:bottom w:val="single" w:sz="2" w:space="0" w:color="000000"/>
@@ -548,7 +572,7 @@
         </w:tc>
         <w:tc>
           <w:tcPr>
-            <w:tcW w:w="3003" w:type="dxa"/>
+            <w:tcW w:w="3002" w:type="dxa"/>
             <w:tcBorders>
               <w:left w:val="single" w:sz="2" w:space="0" w:color="000000"/>
               <w:bottom w:val="single" w:sz="2" w:space="0" w:color="000000"/>
@@ -570,7 +594,7 @@
         </w:tc>
         <w:tc>
           <w:tcPr>
-            <w:tcW w:w="3015" w:type="dxa"/>
+            <w:tcW w:w="3016" w:type="dxa"/>
             <w:tcBorders>
               <w:left w:val="single" w:sz="2" w:space="0" w:color="000000"/>
               <w:bottom w:val="single" w:sz="2" w:space="0" w:color="000000"/>
@@ -617,7 +641,7 @@
         </w:tc>
         <w:tc>
           <w:tcPr>
-            <w:tcW w:w="3003" w:type="dxa"/>
+            <w:tcW w:w="3002" w:type="dxa"/>
             <w:tcBorders>
               <w:left w:val="single" w:sz="2" w:space="0" w:color="000000"/>
               <w:bottom w:val="single" w:sz="2" w:space="0" w:color="000000"/>
@@ -639,7 +663,7 @@
         </w:tc>
         <w:tc>
           <w:tcPr>
-            <w:tcW w:w="3015" w:type="dxa"/>
+            <w:tcW w:w="3016" w:type="dxa"/>
             <w:tcBorders>
               <w:left w:val="single" w:sz="2" w:space="0" w:color="000000"/>
               <w:bottom w:val="single" w:sz="2" w:space="0" w:color="000000"/>
@@ -686,7 +710,7 @@
         </w:tc>
         <w:tc>
           <w:tcPr>
-            <w:tcW w:w="3003" w:type="dxa"/>
+            <w:tcW w:w="3002" w:type="dxa"/>
             <w:tcBorders>
               <w:left w:val="single" w:sz="2" w:space="0" w:color="000000"/>
               <w:bottom w:val="single" w:sz="2" w:space="0" w:color="000000"/>
@@ -708,7 +732,7 @@
         </w:tc>
         <w:tc>
           <w:tcPr>
-            <w:tcW w:w="3015" w:type="dxa"/>
+            <w:tcW w:w="3016" w:type="dxa"/>
             <w:tcBorders>
               <w:left w:val="single" w:sz="2" w:space="0" w:color="000000"/>
               <w:bottom w:val="single" w:sz="2" w:space="0" w:color="000000"/>
@@ -755,7 +779,7 @@
         </w:tc>
         <w:tc>
           <w:tcPr>
-            <w:tcW w:w="3003" w:type="dxa"/>
+            <w:tcW w:w="3002" w:type="dxa"/>
             <w:tcBorders>
               <w:left w:val="single" w:sz="2" w:space="0" w:color="000000"/>
               <w:bottom w:val="single" w:sz="2" w:space="0" w:color="000000"/>
@@ -777,7 +801,7 @@
         </w:tc>
         <w:tc>
           <w:tcPr>
-            <w:tcW w:w="3015" w:type="dxa"/>
+            <w:tcW w:w="3016" w:type="dxa"/>
             <w:tcBorders>
               <w:left w:val="single" w:sz="2" w:space="0" w:color="000000"/>
               <w:bottom w:val="single" w:sz="2" w:space="0" w:color="000000"/>
@@ -824,7 +848,7 @@
         </w:tc>
         <w:tc>
           <w:tcPr>
-            <w:tcW w:w="3003" w:type="dxa"/>
+            <w:tcW w:w="3002" w:type="dxa"/>
             <w:tcBorders>
               <w:left w:val="single" w:sz="2" w:space="0" w:color="000000"/>
               <w:bottom w:val="single" w:sz="2" w:space="0" w:color="000000"/>
@@ -846,7 +870,7 @@
         </w:tc>
         <w:tc>
           <w:tcPr>
-            <w:tcW w:w="3015" w:type="dxa"/>
+            <w:tcW w:w="3016" w:type="dxa"/>
             <w:tcBorders>
               <w:left w:val="single" w:sz="2" w:space="0" w:color="000000"/>
               <w:bottom w:val="single" w:sz="2" w:space="0" w:color="000000"/>
@@ -893,7 +917,7 @@
         </w:tc>
         <w:tc>
           <w:tcPr>
-            <w:tcW w:w="3003" w:type="dxa"/>
+            <w:tcW w:w="3002" w:type="dxa"/>
             <w:tcBorders>
               <w:left w:val="single" w:sz="2" w:space="0" w:color="000000"/>
               <w:bottom w:val="single" w:sz="2" w:space="0" w:color="000000"/>
@@ -915,7 +939,7 @@
         </w:tc>
         <w:tc>
           <w:tcPr>
-            <w:tcW w:w="3015" w:type="dxa"/>
+            <w:tcW w:w="3016" w:type="dxa"/>
             <w:tcBorders>
               <w:left w:val="single" w:sz="2" w:space="0" w:color="000000"/>
               <w:bottom w:val="single" w:sz="2" w:space="0" w:color="000000"/>
@@ -982,17 +1006,15 @@
           <w:szCs w:val="22"/>
           <w:lang w:val="cs-CZ" w:eastAsia="en-US" w:bidi="ar-SA"/>
         </w:rPr>
-        <w:t>Na čo sa to používa? well idk</w:t>
+        <w:t>Použitie: a.) pre vyhodnotenie projektu.</w:t>
       </w:r>
     </w:p>
     <w:p>
       <w:pPr>
         <w:pStyle w:val="Normal"/>
-        <w:rPr/>
-      </w:pPr>
-      <w:r>
         <w:rPr>
           <w:rFonts w:eastAsia="Arial" w:cs="Arial"/>
+          <w:b w:val="false"/>
           <w:b w:val="false"/>
           <w:bCs w:val="false"/>
           <w:color w:val="auto"/>
@@ -1001,25 +1023,18 @@
           <w:szCs w:val="22"/>
           <w:lang w:val="cs-CZ" w:eastAsia="en-US" w:bidi="ar-SA"/>
         </w:rPr>
-        <w:t>3.</w:t>
-      </w:r>
-    </w:p>
-    <w:p>
-      <w:pPr>
-        <w:pStyle w:val="Normal"/>
-        <w:rPr/>
       </w:pPr>
       <w:r>
         <w:drawing>
           <wp:anchor behindDoc="0" distT="0" distB="0" distL="0" distR="0" simplePos="0" locked="0" layoutInCell="1" allowOverlap="1" relativeHeight="2">
             <wp:simplePos x="0" y="0"/>
             <wp:positionH relativeFrom="column">
-              <wp:align>center</wp:align>
+              <wp:posOffset>-57785</wp:posOffset>
             </wp:positionH>
             <wp:positionV relativeFrom="paragraph">
-              <wp:posOffset>635</wp:posOffset>
+              <wp:posOffset>281305</wp:posOffset>
             </wp:positionV>
-            <wp:extent cx="5731510" cy="1879600"/>
+            <wp:extent cx="5847080" cy="1917065"/>
             <wp:effectExtent l="0" t="0" r="0" b="0"/>
             <wp:wrapSquare wrapText="largest"/>
             <wp:docPr id="1" name="Image1" descr=""/>
@@ -1044,7 +1059,7 @@
                   <pic:spPr bwMode="auto">
                     <a:xfrm>
                       <a:off x="0" y="0"/>
-                      <a:ext cx="5731510" cy="1879600"/>
+                      <a:ext cx="5847080" cy="1917065"/>
                     </a:xfrm>
                     <a:prstGeom prst="rect">
                       <a:avLst/>
@@ -1067,7 +1082,7 @@
           <w:szCs w:val="22"/>
           <w:lang w:val="cs-CZ" w:eastAsia="en-US" w:bidi="ar-SA"/>
         </w:rPr>
-        <w:t>4</w:t>
+        <w:t>3</w:t>
       </w:r>
       <w:r>
         <w:rPr>
@@ -1080,7 +1095,175 @@
           <w:szCs w:val="22"/>
           <w:lang w:val="cs-CZ" w:eastAsia="en-US" w:bidi="ar-SA"/>
         </w:rPr>
-        <w:t xml:space="preserve">. </w:t>
+        <w:t>.</w:t>
+      </w:r>
+      <w:r>
+        <w:rPr>
+          <w:rFonts w:eastAsia="Arial" w:cs="Arial"/>
+          <w:b w:val="false"/>
+          <w:bCs w:val="false"/>
+          <w:color w:val="auto"/>
+          <w:kern w:val="0"/>
+          <w:sz w:val="22"/>
+          <w:szCs w:val="22"/>
+          <w:lang w:val="cs-CZ" w:eastAsia="en-US" w:bidi="ar-SA"/>
+        </w:rPr>
+        <w:t>)</w:t>
+      </w:r>
+    </w:p>
+    <w:p>
+      <w:pPr>
+        <w:pStyle w:val="Normal"/>
+        <w:rPr/>
+      </w:pPr>
+      <w:r>
+        <w:rPr>
+          <w:rFonts w:eastAsia="Arial" w:cs="Arial"/>
+          <w:b w:val="false"/>
+          <w:bCs w:val="false"/>
+          <w:color w:val="auto"/>
+          <w:kern w:val="0"/>
+          <w:sz w:val="22"/>
+          <w:szCs w:val="22"/>
+          <w:lang w:val="cs-CZ" w:eastAsia="en-US" w:bidi="ar-SA"/>
+        </w:rPr>
+        <w:t>4.</w:t>
+      </w:r>
+      <w:r>
+        <w:rPr>
+          <w:rFonts w:eastAsia="Arial" w:cs="Arial"/>
+          <w:b w:val="false"/>
+          <w:bCs w:val="false"/>
+          <w:color w:val="auto"/>
+          <w:kern w:val="0"/>
+          <w:sz w:val="22"/>
+          <w:szCs w:val="22"/>
+          <w:lang w:val="cs-CZ" w:eastAsia="en-US" w:bidi="ar-SA"/>
+        </w:rPr>
+        <w:t>)</w:t>
+      </w:r>
+    </w:p>
+    <w:p>
+      <w:pPr>
+        <w:pStyle w:val="Normal"/>
+        <w:rPr/>
+      </w:pPr>
+      <w:r>
+        <w:rPr>
+          <w:rFonts w:eastAsia="Arial" w:cs="Arial"/>
+          <w:b w:val="false"/>
+          <w:bCs w:val="false"/>
+          <w:color w:val="auto"/>
+          <w:kern w:val="0"/>
+          <w:sz w:val="22"/>
+          <w:szCs w:val="22"/>
+          <w:lang w:val="cs-CZ" w:eastAsia="en-US" w:bidi="ar-SA"/>
+        </w:rPr>
+        <w:t xml:space="preserve">Pomocou priloženého </w:t>
+      </w:r>
+      <w:r>
+        <w:rPr>
+          <w:rFonts w:eastAsia="Arial" w:cs="Arial"/>
+          <w:b w:val="false"/>
+          <w:bCs w:val="false"/>
+          <w:color w:val="auto"/>
+          <w:kern w:val="0"/>
+          <w:sz w:val="22"/>
+          <w:szCs w:val="22"/>
+          <w:lang w:val="cs-CZ" w:eastAsia="en-US" w:bidi="ar-SA"/>
+        </w:rPr>
+        <w:t>kódu vo funkcii</w:t>
+      </w:r>
+      <w:r>
+        <w:rPr>
+          <w:rFonts w:eastAsia="Arial" w:cs="Arial"/>
+          <w:b w:val="false"/>
+          <w:bCs w:val="false"/>
+          <w:color w:val="auto"/>
+          <w:kern w:val="0"/>
+          <w:sz w:val="22"/>
+          <w:szCs w:val="22"/>
+          <w:lang w:val="cs-CZ" w:eastAsia="en-US" w:bidi="ar-SA"/>
+        </w:rPr>
+        <w:t xml:space="preserve"> </w:t>
+      </w:r>
+      <w:r>
+        <w:rPr>
+          <w:rFonts w:eastAsia="Arial" w:cs="Arial"/>
+          <w:b/>
+          <w:bCs/>
+          <w:color w:val="auto"/>
+          <w:kern w:val="0"/>
+          <w:sz w:val="22"/>
+          <w:szCs w:val="22"/>
+          <w:lang w:val="cs-CZ" w:eastAsia="en-US" w:bidi="ar-SA"/>
+        </w:rPr>
+        <w:t>calculate_features</w:t>
+      </w:r>
+      <w:r>
+        <w:rPr>
+          <w:rFonts w:eastAsia="Arial" w:cs="Arial"/>
+          <w:b w:val="false"/>
+          <w:bCs w:val="false"/>
+          <w:color w:val="auto"/>
+          <w:kern w:val="0"/>
+          <w:sz w:val="22"/>
+          <w:szCs w:val="22"/>
+          <w:lang w:val="cs-CZ" w:eastAsia="en-US" w:bidi="ar-SA"/>
+        </w:rPr>
+        <w:t xml:space="preserve"> </w:t>
+      </w:r>
+      <w:r>
+        <w:rPr>
+          <w:rFonts w:eastAsia="Arial" w:cs="Arial"/>
+          <w:b w:val="false"/>
+          <w:bCs w:val="false"/>
+          <w:color w:val="auto"/>
+          <w:kern w:val="0"/>
+          <w:sz w:val="22"/>
+          <w:szCs w:val="22"/>
+          <w:lang w:val="cs-CZ" w:eastAsia="en-US" w:bidi="ar-SA"/>
+        </w:rPr>
+        <w:t xml:space="preserve">redukujeme každú zvukovú vzorku z originálnej hĺbky 256b na 16b pomocou </w:t>
+      </w:r>
+      <w:r>
+        <w:rPr>
+          <w:rFonts w:eastAsia="Arial" w:cs="Arial"/>
+          <w:b w:val="false"/>
+          <w:bCs w:val="false"/>
+          <w:color w:val="auto"/>
+          <w:kern w:val="0"/>
+          <w:sz w:val="22"/>
+          <w:szCs w:val="22"/>
+          <w:lang w:val="cs-CZ" w:eastAsia="en-US" w:bidi="ar-SA"/>
+        </w:rPr>
+        <w:t xml:space="preserve">vytvorenia matice o 1/16 hĺbky jednotlivých vzoriek, pričom jednotlivé nové hodnoty hĺbky budú súčtom 16 hĺbok z originálnej matice. Funkcia </w:t>
+      </w:r>
+      <w:r>
+        <w:rPr>
+          <w:rFonts w:eastAsia="Arial" w:cs="Arial"/>
+          <w:b/>
+          <w:bCs/>
+          <w:color w:val="auto"/>
+          <w:kern w:val="0"/>
+          <w:sz w:val="22"/>
+          <w:szCs w:val="22"/>
+          <w:lang w:val="cs-CZ" w:eastAsia="en-US" w:bidi="ar-SA"/>
+        </w:rPr>
+        <w:t>spectrogram</w:t>
+      </w:r>
+      <w:r>
+        <w:rPr>
+          <w:rFonts w:eastAsia="Arial" w:cs="Arial"/>
+          <w:b w:val="false"/>
+          <w:bCs w:val="false"/>
+          <w:color w:val="auto"/>
+          <w:kern w:val="0"/>
+          <w:sz w:val="22"/>
+          <w:szCs w:val="22"/>
+          <w:lang w:val="cs-CZ" w:eastAsia="en-US" w:bidi="ar-SA"/>
+        </w:rPr>
+        <w:t xml:space="preserve"> slúžiaca na generovanie matice z audianám vytvára jeden extra riadok matice (257.), ktorý zahadzujeme.</w:t>
       </w:r>
     </w:p>
     <w:p>
@@ -1101,6 +1284,194 @@
         </w:rPr>
         <w:t>5.</w:t>
       </w:r>
+      <w:r>
+        <w:rPr>
+          <w:rFonts w:eastAsia="Arial" w:cs="Arial"/>
+          <w:b w:val="false"/>
+          <w:bCs w:val="false"/>
+          <w:color w:val="auto"/>
+          <w:kern w:val="0"/>
+          <w:sz w:val="22"/>
+          <w:szCs w:val="22"/>
+          <w:lang w:val="cs-CZ" w:eastAsia="en-US" w:bidi="ar-SA"/>
+        </w:rPr>
+        <w:t>)</w:t>
+      </w:r>
+    </w:p>
+    <w:p>
+      <w:pPr>
+        <w:pStyle w:val="Normal"/>
+        <w:rPr/>
+      </w:pPr>
+      <w:r>
+        <w:rPr>
+          <w:rFonts w:eastAsia="Arial" w:cs="Arial"/>
+          <w:b w:val="false"/>
+          <w:bCs w:val="false"/>
+          <w:color w:val="auto"/>
+          <w:kern w:val="0"/>
+          <w:sz w:val="22"/>
+          <w:szCs w:val="22"/>
+          <w:lang w:val="cs-CZ" w:eastAsia="en-US" w:bidi="ar-SA"/>
+        </w:rPr>
+        <w:t xml:space="preserve">Skóre sa počíta pomocou </w:t>
+      </w:r>
+      <w:r>
+        <w:rPr>
+          <w:rFonts w:eastAsia="Arial" w:cs="Arial"/>
+          <w:b w:val="false"/>
+          <w:bCs w:val="false"/>
+          <w:color w:val="auto"/>
+          <w:kern w:val="0"/>
+          <w:sz w:val="22"/>
+          <w:szCs w:val="22"/>
+          <w:lang w:val="cs-CZ" w:eastAsia="en-US" w:bidi="ar-SA"/>
+        </w:rPr>
+        <w:t xml:space="preserve">funkcie </w:t>
+      </w:r>
+      <w:r>
+        <w:rPr>
+          <w:rFonts w:eastAsia="Arial" w:cs="Arial"/>
+          <w:b/>
+          <w:bCs/>
+          <w:color w:val="auto"/>
+          <w:kern w:val="0"/>
+          <w:sz w:val="22"/>
+          <w:szCs w:val="22"/>
+          <w:lang w:val="cs-CZ" w:eastAsia="en-US" w:bidi="ar-SA"/>
+        </w:rPr>
+        <w:t>pearsonr</w:t>
+      </w:r>
+      <w:r>
+        <w:rPr>
+          <w:rFonts w:eastAsia="Arial" w:cs="Arial"/>
+          <w:b w:val="false"/>
+          <w:bCs w:val="false"/>
+          <w:color w:val="auto"/>
+          <w:kern w:val="0"/>
+          <w:sz w:val="22"/>
+          <w:szCs w:val="22"/>
+          <w:lang w:val="cs-CZ" w:eastAsia="en-US" w:bidi="ar-SA"/>
+        </w:rPr>
+        <w:t xml:space="preserve"> z knihovne </w:t>
+      </w:r>
+      <w:r>
+        <w:rPr>
+          <w:rFonts w:eastAsia="Arial" w:cs="Arial"/>
+          <w:b/>
+          <w:bCs/>
+          <w:color w:val="auto"/>
+          <w:kern w:val="0"/>
+          <w:sz w:val="22"/>
+          <w:szCs w:val="22"/>
+          <w:lang w:val="cs-CZ" w:eastAsia="en-US" w:bidi="ar-SA"/>
+        </w:rPr>
+        <w:t>scipy.stats</w:t>
+      </w:r>
+      <w:r>
+        <w:rPr>
+          <w:rFonts w:eastAsia="Arial" w:cs="Arial"/>
+          <w:b w:val="false"/>
+          <w:bCs w:val="false"/>
+          <w:color w:val="auto"/>
+          <w:kern w:val="0"/>
+          <w:sz w:val="22"/>
+          <w:szCs w:val="22"/>
+          <w:lang w:val="cs-CZ" w:eastAsia="en-US" w:bidi="ar-SA"/>
+        </w:rPr>
+        <w:t>, z ktorej sčítame korelácie</w:t>
+      </w:r>
+      <w:r>
+        <w:rPr>
+          <w:rFonts w:eastAsia="Arial" w:cs="Arial"/>
+          <w:b w:val="false"/>
+          <w:bCs w:val="false"/>
+          <w:color w:val="auto"/>
+          <w:kern w:val="0"/>
+          <w:sz w:val="22"/>
+          <w:szCs w:val="22"/>
+          <w:lang w:val="cs-CZ" w:eastAsia="en-US" w:bidi="ar-SA"/>
+        </w:rPr>
+        <w:t xml:space="preserve"> jednotlivých polí hĺbok vzoriek zo slova a z výseku vety. Potenciálna zhoda výseku a slova by mala mať najvyššiu hodnotu súčtu korelácií. Algoritmus je implementovaný vo funkcii </w:t>
+      </w:r>
+      <w:r>
+        <w:rPr>
+          <w:rFonts w:eastAsia="Arial" w:cs="Arial"/>
+          <w:b/>
+          <w:bCs/>
+          <w:color w:val="auto"/>
+          <w:kern w:val="0"/>
+          <w:sz w:val="22"/>
+          <w:szCs w:val="22"/>
+          <w:lang w:val="cs-CZ" w:eastAsia="en-US" w:bidi="ar-SA"/>
+        </w:rPr>
+        <w:t>calculate_score</w:t>
+      </w:r>
+      <w:r>
+        <w:rPr>
+          <w:rFonts w:eastAsia="Arial" w:cs="Arial"/>
+          <w:b w:val="false"/>
+          <w:bCs w:val="false"/>
+          <w:color w:val="auto"/>
+          <w:kern w:val="0"/>
+          <w:sz w:val="22"/>
+          <w:szCs w:val="22"/>
+          <w:lang w:val="cs-CZ" w:eastAsia="en-US" w:bidi="ar-SA"/>
+        </w:rPr>
+        <w:t xml:space="preserve">, resp. tvorba poľa hodnôt skóre pre vykresľovaný graf v </w:t>
+      </w:r>
+      <w:r>
+        <w:rPr>
+          <w:rFonts w:eastAsia="Arial" w:cs="Arial"/>
+          <w:b/>
+          <w:bCs/>
+          <w:color w:val="auto"/>
+          <w:kern w:val="0"/>
+          <w:sz w:val="22"/>
+          <w:szCs w:val="22"/>
+          <w:lang w:val="cs-CZ" w:eastAsia="en-US" w:bidi="ar-SA"/>
+        </w:rPr>
+        <w:t>calculate_score_mat</w:t>
+      </w:r>
+      <w:r>
+        <w:rPr>
+          <w:rFonts w:eastAsia="Arial" w:cs="Arial"/>
+          <w:b w:val="false"/>
+          <w:bCs w:val="false"/>
+          <w:color w:val="auto"/>
+          <w:kern w:val="0"/>
+          <w:sz w:val="22"/>
+          <w:szCs w:val="22"/>
+          <w:lang w:val="cs-CZ" w:eastAsia="en-US" w:bidi="ar-SA"/>
+        </w:rPr>
+        <w:t xml:space="preserve"> a </w:t>
+      </w:r>
+      <w:r>
+        <w:rPr>
+          <w:rFonts w:eastAsia="Arial" w:cs="Arial"/>
+          <w:b/>
+          <w:bCs/>
+          <w:color w:val="auto"/>
+          <w:kern w:val="0"/>
+          <w:sz w:val="22"/>
+          <w:szCs w:val="22"/>
+          <w:lang w:val="cs-CZ" w:eastAsia="en-US" w:bidi="ar-SA"/>
+        </w:rPr>
+        <w:t>create_similarity_graph</w:t>
+      </w:r>
+      <w:r>
+        <w:rPr>
+          <w:rFonts w:eastAsia="Arial" w:cs="Arial"/>
+          <w:b w:val="false"/>
+          <w:bCs w:val="false"/>
+          <w:color w:val="auto"/>
+          <w:kern w:val="0"/>
+          <w:sz w:val="22"/>
+          <w:szCs w:val="22"/>
+          <w:lang w:val="cs-CZ" w:eastAsia="en-US" w:bidi="ar-SA"/>
+        </w:rPr>
+        <w:t>. V calculate_score bol využitý jednoduchý trik transponácie matice, ktorá nám umožnila pristupovať k jednotlivým vzorkám (stĺpcom matice) ako keby boli v riadku. To zjednodušilo predanie hodnôt do funkcie na výpočet korelácie.</w:t>
+      </w:r>
     </w:p>
     <w:p>
       <w:pPr>
@@ -1120,6 +1491,19 @@
         </w:rPr>
         <w:t>6.</w:t>
       </w:r>
+      <w:r>
+        <w:rPr>
+          <w:rFonts w:eastAsia="Arial" w:cs="Arial"/>
+          <w:b w:val="false"/>
+          <w:bCs w:val="false"/>
+          <w:color w:val="auto"/>
+          <w:kern w:val="0"/>
+          <w:sz w:val="22"/>
+          <w:szCs w:val="22"/>
+          <w:lang w:val="cs-CZ" w:eastAsia="en-US" w:bidi="ar-SA"/>
+        </w:rPr>
+        <w:t>)</w:t>
+      </w:r>
     </w:p>
     <w:p>
       <w:pPr>
@@ -1133,10 +1517,10 @@
           <wp:anchor behindDoc="0" distT="0" distB="0" distL="0" distR="0" simplePos="0" locked="0" layoutInCell="1" allowOverlap="1" relativeHeight="3">
             <wp:simplePos x="0" y="0"/>
             <wp:positionH relativeFrom="column">
-              <wp:align>left</wp:align>
+              <wp:posOffset>0</wp:posOffset>
             </wp:positionH>
             <wp:positionV relativeFrom="paragraph">
-              <wp:posOffset>20320</wp:posOffset>
+              <wp:posOffset>-125730</wp:posOffset>
             </wp:positionV>
             <wp:extent cx="2947035" cy="981710"/>
             <wp:effectExtent l="0" t="0" r="0" b="0"/>
@@ -1181,7 +1565,7 @@
               <wp:posOffset>198755</wp:posOffset>
             </wp:positionH>
             <wp:positionV relativeFrom="paragraph">
-              <wp:posOffset>1120775</wp:posOffset>
+              <wp:posOffset>1047750</wp:posOffset>
             </wp:positionV>
             <wp:extent cx="2320290" cy="1013460"/>
             <wp:effectExtent l="0" t="0" r="0" b="0"/>
@@ -1223,10 +1607,10 @@
           <wp:anchor behindDoc="0" distT="0" distB="0" distL="0" distR="0" simplePos="0" locked="0" layoutInCell="1" allowOverlap="1" relativeHeight="6">
             <wp:simplePos x="0" y="0"/>
             <wp:positionH relativeFrom="column">
-              <wp:align>right</wp:align>
+              <wp:posOffset>2653030</wp:posOffset>
             </wp:positionH>
             <wp:positionV relativeFrom="paragraph">
-              <wp:posOffset>20320</wp:posOffset>
+              <wp:posOffset>-125730</wp:posOffset>
             </wp:positionV>
             <wp:extent cx="3078480" cy="1025525"/>
             <wp:effectExtent l="0" t="0" r="0" b="0"/>
@@ -1271,7 +1655,7 @@
               <wp:posOffset>2870835</wp:posOffset>
             </wp:positionH>
             <wp:positionV relativeFrom="paragraph">
-              <wp:posOffset>1120775</wp:posOffset>
+              <wp:posOffset>1069340</wp:posOffset>
             </wp:positionV>
             <wp:extent cx="2391410" cy="796925"/>
             <wp:effectExtent l="0" t="0" r="0" b="0"/>
@@ -1779,6 +2163,62 @@
       </w:pPr>
       <w:r>
         <w:rPr/>
+        <w:t>7.)</w:t>
+      </w:r>
+    </w:p>
+    <w:p>
+      <w:pPr>
+        <w:pStyle w:val="Normal"/>
+        <w:spacing w:before="0" w:after="240"/>
+        <w:rPr/>
+      </w:pPr>
+      <w:r>
+        <w:rPr/>
+        <w:t xml:space="preserve">Prah určíme pozorovaním. Z grafov je zrejmé, že pre q1 nastane zhoda s najväčšou pravdepodobnosťou práve vtedy, ked je skóre aspoň 0.8. Pre q2 je táto hodnota aspoň 0.75. </w:t>
+      </w:r>
+    </w:p>
+    <w:p>
+      <w:pPr>
+        <w:pStyle w:val="Normal"/>
+        <w:spacing w:before="0" w:after="240"/>
+        <w:rPr/>
+      </w:pPr>
+      <w:r>
+        <w:rPr/>
+        <w:t>8.)</w:t>
+      </w:r>
+    </w:p>
+    <w:p>
+      <w:pPr>
+        <w:pStyle w:val="Normal"/>
+        <w:spacing w:before="0" w:after="240"/>
+        <w:rPr/>
+      </w:pPr>
+      <w:r>
+        <w:rPr/>
+        <w:t>-</w:t>
+      </w:r>
+    </w:p>
+    <w:p>
+      <w:pPr>
+        <w:pStyle w:val="Normal"/>
+        <w:spacing w:before="0" w:after="240"/>
+        <w:rPr/>
+      </w:pPr>
+      <w:r>
+        <w:rPr/>
+        <w:t>9.)</w:t>
+      </w:r>
+    </w:p>
+    <w:p>
+      <w:pPr>
+        <w:pStyle w:val="Normal"/>
+        <w:spacing w:before="0" w:after="240"/>
+        <w:rPr/>
+      </w:pPr>
+      <w:r>
+        <w:rPr/>
+        <w:t>V niektorých prípadoch sa k hitovacím hodnotám skóre približovali alebo dokonca dosahovali rovnaké skóre výseky viet, ktoré v sebe tieto slová ani neobsahovali. Z tohto dôvodu je spoľahlivosť použitej metódy otázna a viem si predstaviť, že pri inej vzorke nahrávok by sme boli zachytili menej presné výsledky. Aj napriek tomu sme však dostali pomerne dobré výsledky. Čo sa týka možností na zlepšenie presnosti, tak ma napadá použitie kvalitnejších nahrávok, resp. kvalitnejšie odstránenie šumu než čo som bol schopný spraviť ja. To by mohlo viesť k menšiemu počtu false matchov v grafe.</w:t>
       </w:r>
     </w:p>
     <w:sectPr>

</xml_diff>

<commit_message>
equal x length on graphs
</commit_message>
<xml_diff>
--- a/xkende01.docx
+++ b/xkende01.docx
@@ -1567,7 +1567,7 @@
             <wp:positionV relativeFrom="paragraph">
               <wp:posOffset>1047750</wp:posOffset>
             </wp:positionV>
-            <wp:extent cx="2320290" cy="1013460"/>
+            <wp:extent cx="2513330" cy="1097915"/>
             <wp:effectExtent l="0" t="0" r="0" b="0"/>
             <wp:wrapSquare wrapText="largest"/>
             <wp:docPr id="3" name="Image3" descr=""/>
@@ -1592,7 +1592,7 @@
                   <pic:spPr bwMode="auto">
                     <a:xfrm>
                       <a:off x="0" y="0"/>
-                      <a:ext cx="2320290" cy="1013460"/>
+                      <a:ext cx="2513330" cy="1097915"/>
                     </a:xfrm>
                     <a:prstGeom prst="rect">
                       <a:avLst/>
@@ -1607,12 +1607,12 @@
           <wp:anchor behindDoc="0" distT="0" distB="0" distL="0" distR="0" simplePos="0" locked="0" layoutInCell="1" allowOverlap="1" relativeHeight="6">
             <wp:simplePos x="0" y="0"/>
             <wp:positionH relativeFrom="column">
-              <wp:posOffset>2653030</wp:posOffset>
+              <wp:posOffset>2740660</wp:posOffset>
             </wp:positionH>
             <wp:positionV relativeFrom="paragraph">
               <wp:posOffset>-125730</wp:posOffset>
             </wp:positionV>
-            <wp:extent cx="3078480" cy="1025525"/>
+            <wp:extent cx="2990850" cy="996315"/>
             <wp:effectExtent l="0" t="0" r="0" b="0"/>
             <wp:wrapSquare wrapText="largest"/>
             <wp:docPr id="4" name="Image5" descr=""/>
@@ -1637,7 +1637,7 @@
                   <pic:spPr bwMode="auto">
                     <a:xfrm>
                       <a:off x="0" y="0"/>
-                      <a:ext cx="3078480" cy="1025525"/>
+                      <a:ext cx="2990850" cy="996315"/>
                     </a:xfrm>
                     <a:prstGeom prst="rect">
                       <a:avLst/>
@@ -1652,12 +1652,12 @@
           <wp:anchor behindDoc="0" distT="0" distB="0" distL="0" distR="0" simplePos="0" locked="0" layoutInCell="1" allowOverlap="1" relativeHeight="7">
             <wp:simplePos x="0" y="0"/>
             <wp:positionH relativeFrom="column">
-              <wp:posOffset>2870835</wp:posOffset>
+              <wp:posOffset>2936240</wp:posOffset>
             </wp:positionH>
             <wp:positionV relativeFrom="paragraph">
               <wp:posOffset>1069340</wp:posOffset>
             </wp:positionV>
-            <wp:extent cx="2391410" cy="796925"/>
+            <wp:extent cx="2567305" cy="855345"/>
             <wp:effectExtent l="0" t="0" r="0" b="0"/>
             <wp:wrapSquare wrapText="largest"/>
             <wp:docPr id="5" name="Image6" descr=""/>
@@ -1682,7 +1682,7 @@
                   <pic:spPr bwMode="auto">
                     <a:xfrm>
                       <a:off x="0" y="0"/>
-                      <a:ext cx="2391410" cy="796925"/>
+                      <a:ext cx="2567305" cy="855345"/>
                     </a:xfrm>
                     <a:prstGeom prst="rect">
                       <a:avLst/>
@@ -1727,12 +1727,12 @@
           <wp:anchor behindDoc="0" distT="0" distB="0" distL="0" distR="0" simplePos="0" locked="0" layoutInCell="1" allowOverlap="1" relativeHeight="5">
             <wp:simplePos x="0" y="0"/>
             <wp:positionH relativeFrom="column">
-              <wp:posOffset>154940</wp:posOffset>
+              <wp:posOffset>198755</wp:posOffset>
             </wp:positionH>
             <wp:positionV relativeFrom="paragraph">
               <wp:posOffset>-128270</wp:posOffset>
             </wp:positionV>
-            <wp:extent cx="2610485" cy="869950"/>
+            <wp:extent cx="2542540" cy="847090"/>
             <wp:effectExtent l="0" t="0" r="0" b="0"/>
             <wp:wrapSquare wrapText="largest"/>
             <wp:docPr id="6" name="Image4" descr=""/>
@@ -1757,7 +1757,7 @@
                   <pic:spPr bwMode="auto">
                     <a:xfrm>
                       <a:off x="0" y="0"/>
-                      <a:ext cx="2610485" cy="869950"/>
+                      <a:ext cx="2542540" cy="847090"/>
                     </a:xfrm>
                     <a:prstGeom prst="rect">
                       <a:avLst/>
@@ -1772,12 +1772,12 @@
           <wp:anchor behindDoc="0" distT="0" distB="0" distL="0" distR="0" simplePos="0" locked="0" layoutInCell="1" allowOverlap="1" relativeHeight="8">
             <wp:simplePos x="0" y="0"/>
             <wp:positionH relativeFrom="column">
-              <wp:posOffset>2801620</wp:posOffset>
+              <wp:posOffset>2931160</wp:posOffset>
             </wp:positionH>
             <wp:positionV relativeFrom="paragraph">
               <wp:posOffset>-128270</wp:posOffset>
             </wp:positionV>
-            <wp:extent cx="2717165" cy="905510"/>
+            <wp:extent cx="2587625" cy="862330"/>
             <wp:effectExtent l="0" t="0" r="0" b="0"/>
             <wp:wrapSquare wrapText="largest"/>
             <wp:docPr id="7" name="Image7" descr=""/>
@@ -1802,7 +1802,7 @@
                   <pic:spPr bwMode="auto">
                     <a:xfrm>
                       <a:off x="0" y="0"/>
-                      <a:ext cx="2717165" cy="905510"/>
+                      <a:ext cx="2587625" cy="862330"/>
                     </a:xfrm>
                     <a:prstGeom prst="rect">
                       <a:avLst/>
@@ -1847,10 +1847,10 @@
           <wp:anchor behindDoc="0" distT="0" distB="0" distL="0" distR="0" simplePos="0" locked="0" layoutInCell="1" allowOverlap="1" relativeHeight="9">
             <wp:simplePos x="0" y="0"/>
             <wp:positionH relativeFrom="column">
-              <wp:posOffset>-1270</wp:posOffset>
+              <wp:posOffset>50165</wp:posOffset>
             </wp:positionH>
             <wp:positionV relativeFrom="paragraph">
-              <wp:posOffset>1094740</wp:posOffset>
+              <wp:posOffset>1006475</wp:posOffset>
             </wp:positionV>
             <wp:extent cx="2716530" cy="905510"/>
             <wp:effectExtent l="0" t="0" r="0" b="0"/>
@@ -1892,6 +1892,96 @@
           <wp:anchor behindDoc="0" distT="0" distB="0" distL="0" distR="0" simplePos="0" locked="0" layoutInCell="1" allowOverlap="1" relativeHeight="10">
             <wp:simplePos x="0" y="0"/>
             <wp:positionH relativeFrom="column">
+              <wp:posOffset>2882900</wp:posOffset>
+            </wp:positionH>
+            <wp:positionV relativeFrom="paragraph">
+              <wp:posOffset>1021080</wp:posOffset>
+            </wp:positionV>
+            <wp:extent cx="2517775" cy="839470"/>
+            <wp:effectExtent l="0" t="0" r="0" b="0"/>
+            <wp:wrapSquare wrapText="largest"/>
+            <wp:docPr id="9" name="Image12" descr=""/>
+            <wp:cNvGraphicFramePr>
+              <a:graphicFrameLocks xmlns:a="http://schemas.openxmlformats.org/drawingml/2006/main" noChangeAspect="1"/>
+            </wp:cNvGraphicFramePr>
+            <a:graphic xmlns:a="http://schemas.openxmlformats.org/drawingml/2006/main">
+              <a:graphicData uri="http://schemas.openxmlformats.org/drawingml/2006/picture">
+                <pic:pic xmlns:pic="http://schemas.openxmlformats.org/drawingml/2006/picture">
+                  <pic:nvPicPr>
+                    <pic:cNvPr id="9" name="Image12" descr=""/>
+                    <pic:cNvPicPr>
+                      <a:picLocks noChangeAspect="1" noChangeArrowheads="1"/>
+                    </pic:cNvPicPr>
+                  </pic:nvPicPr>
+                  <pic:blipFill>
+                    <a:blip r:embed="rId10"/>
+                    <a:stretch>
+                      <a:fillRect/>
+                    </a:stretch>
+                  </pic:blipFill>
+                  <pic:spPr bwMode="auto">
+                    <a:xfrm>
+                      <a:off x="0" y="0"/>
+                      <a:ext cx="2517775" cy="839470"/>
+                    </a:xfrm>
+                    <a:prstGeom prst="rect">
+                      <a:avLst/>
+                    </a:prstGeom>
+                  </pic:spPr>
+                </pic:pic>
+              </a:graphicData>
+            </a:graphic>
+          </wp:anchor>
+        </w:drawing>
+        <w:drawing>
+          <wp:anchor behindDoc="0" distT="0" distB="0" distL="0" distR="0" simplePos="0" locked="0" layoutInCell="1" allowOverlap="1" relativeHeight="12">
+            <wp:simplePos x="0" y="0"/>
+            <wp:positionH relativeFrom="column">
+              <wp:posOffset>2687320</wp:posOffset>
+            </wp:positionH>
+            <wp:positionV relativeFrom="paragraph">
+              <wp:posOffset>-8255</wp:posOffset>
+            </wp:positionV>
+            <wp:extent cx="2936875" cy="978535"/>
+            <wp:effectExtent l="0" t="0" r="0" b="0"/>
+            <wp:wrapSquare wrapText="largest"/>
+            <wp:docPr id="10" name="Image8" descr=""/>
+            <wp:cNvGraphicFramePr>
+              <a:graphicFrameLocks xmlns:a="http://schemas.openxmlformats.org/drawingml/2006/main" noChangeAspect="1"/>
+            </wp:cNvGraphicFramePr>
+            <a:graphic xmlns:a="http://schemas.openxmlformats.org/drawingml/2006/main">
+              <a:graphicData uri="http://schemas.openxmlformats.org/drawingml/2006/picture">
+                <pic:pic xmlns:pic="http://schemas.openxmlformats.org/drawingml/2006/picture">
+                  <pic:nvPicPr>
+                    <pic:cNvPr id="10" name="Image8" descr=""/>
+                    <pic:cNvPicPr>
+                      <a:picLocks noChangeAspect="1" noChangeArrowheads="1"/>
+                    </pic:cNvPicPr>
+                  </pic:nvPicPr>
+                  <pic:blipFill>
+                    <a:blip r:embed="rId11"/>
+                    <a:stretch>
+                      <a:fillRect/>
+                    </a:stretch>
+                  </pic:blipFill>
+                  <pic:spPr bwMode="auto">
+                    <a:xfrm>
+                      <a:off x="0" y="0"/>
+                      <a:ext cx="2936875" cy="978535"/>
+                    </a:xfrm>
+                    <a:prstGeom prst="rect">
+                      <a:avLst/>
+                    </a:prstGeom>
+                  </pic:spPr>
+                </pic:pic>
+              </a:graphicData>
+            </a:graphic>
+          </wp:anchor>
+        </w:drawing>
+        <w:drawing>
+          <wp:anchor behindDoc="0" distT="0" distB="0" distL="0" distR="0" simplePos="0" locked="0" layoutInCell="1" allowOverlap="1" relativeHeight="14">
+            <wp:simplePos x="0" y="0"/>
+            <wp:positionH relativeFrom="column">
               <wp:posOffset>-111125</wp:posOffset>
             </wp:positionH>
             <wp:positionV relativeFrom="paragraph">
@@ -1900,7 +1990,7 @@
             <wp:extent cx="3094355" cy="1030605"/>
             <wp:effectExtent l="0" t="0" r="0" b="0"/>
             <wp:wrapSquare wrapText="largest"/>
-            <wp:docPr id="9" name="Image11" descr=""/>
+            <wp:docPr id="11" name="Image11" descr=""/>
             <wp:cNvGraphicFramePr>
               <a:graphicFrameLocks xmlns:a="http://schemas.openxmlformats.org/drawingml/2006/main" noChangeAspect="1"/>
             </wp:cNvGraphicFramePr>
@@ -1908,13 +1998,13 @@
               <a:graphicData uri="http://schemas.openxmlformats.org/drawingml/2006/picture">
                 <pic:pic xmlns:pic="http://schemas.openxmlformats.org/drawingml/2006/picture">
                   <pic:nvPicPr>
-                    <pic:cNvPr id="9" name="Image11" descr=""/>
+                    <pic:cNvPr id="11" name="Image11" descr=""/>
                     <pic:cNvPicPr>
                       <a:picLocks noChangeAspect="1" noChangeArrowheads="1"/>
                     </pic:cNvPicPr>
                   </pic:nvPicPr>
                   <pic:blipFill>
-                    <a:blip r:embed="rId10"/>
+                    <a:blip r:embed="rId12"/>
                     <a:stretch>
                       <a:fillRect/>
                     </a:stretch>
@@ -1933,96 +2023,6 @@
             </a:graphic>
           </wp:anchor>
         </w:drawing>
-        <w:drawing>
-          <wp:anchor behindDoc="0" distT="0" distB="0" distL="0" distR="0" simplePos="0" locked="0" layoutInCell="1" allowOverlap="1" relativeHeight="11">
-            <wp:simplePos x="0" y="0"/>
-            <wp:positionH relativeFrom="column">
-              <wp:posOffset>2927350</wp:posOffset>
-            </wp:positionH>
-            <wp:positionV relativeFrom="paragraph">
-              <wp:posOffset>1160145</wp:posOffset>
-            </wp:positionV>
-            <wp:extent cx="2100580" cy="700405"/>
-            <wp:effectExtent l="0" t="0" r="0" b="0"/>
-            <wp:wrapSquare wrapText="largest"/>
-            <wp:docPr id="10" name="Image12" descr=""/>
-            <wp:cNvGraphicFramePr>
-              <a:graphicFrameLocks xmlns:a="http://schemas.openxmlformats.org/drawingml/2006/main" noChangeAspect="1"/>
-            </wp:cNvGraphicFramePr>
-            <a:graphic xmlns:a="http://schemas.openxmlformats.org/drawingml/2006/main">
-              <a:graphicData uri="http://schemas.openxmlformats.org/drawingml/2006/picture">
-                <pic:pic xmlns:pic="http://schemas.openxmlformats.org/drawingml/2006/picture">
-                  <pic:nvPicPr>
-                    <pic:cNvPr id="10" name="Image12" descr=""/>
-                    <pic:cNvPicPr>
-                      <a:picLocks noChangeAspect="1" noChangeArrowheads="1"/>
-                    </pic:cNvPicPr>
-                  </pic:nvPicPr>
-                  <pic:blipFill>
-                    <a:blip r:embed="rId11"/>
-                    <a:stretch>
-                      <a:fillRect/>
-                    </a:stretch>
-                  </pic:blipFill>
-                  <pic:spPr bwMode="auto">
-                    <a:xfrm>
-                      <a:off x="0" y="0"/>
-                      <a:ext cx="2100580" cy="700405"/>
-                    </a:xfrm>
-                    <a:prstGeom prst="rect">
-                      <a:avLst/>
-                    </a:prstGeom>
-                  </pic:spPr>
-                </pic:pic>
-              </a:graphicData>
-            </a:graphic>
-          </wp:anchor>
-        </w:drawing>
-        <w:drawing>
-          <wp:anchor behindDoc="0" distT="0" distB="0" distL="0" distR="0" simplePos="0" locked="0" layoutInCell="1" allowOverlap="1" relativeHeight="13">
-            <wp:simplePos x="0" y="0"/>
-            <wp:positionH relativeFrom="column">
-              <wp:posOffset>2687320</wp:posOffset>
-            </wp:positionH>
-            <wp:positionV relativeFrom="paragraph">
-              <wp:posOffset>-60325</wp:posOffset>
-            </wp:positionV>
-            <wp:extent cx="2936875" cy="978535"/>
-            <wp:effectExtent l="0" t="0" r="0" b="0"/>
-            <wp:wrapSquare wrapText="largest"/>
-            <wp:docPr id="11" name="Image8" descr=""/>
-            <wp:cNvGraphicFramePr>
-              <a:graphicFrameLocks xmlns:a="http://schemas.openxmlformats.org/drawingml/2006/main" noChangeAspect="1"/>
-            </wp:cNvGraphicFramePr>
-            <a:graphic xmlns:a="http://schemas.openxmlformats.org/drawingml/2006/main">
-              <a:graphicData uri="http://schemas.openxmlformats.org/drawingml/2006/picture">
-                <pic:pic xmlns:pic="http://schemas.openxmlformats.org/drawingml/2006/picture">
-                  <pic:nvPicPr>
-                    <pic:cNvPr id="11" name="Image8" descr=""/>
-                    <pic:cNvPicPr>
-                      <a:picLocks noChangeAspect="1" noChangeArrowheads="1"/>
-                    </pic:cNvPicPr>
-                  </pic:nvPicPr>
-                  <pic:blipFill>
-                    <a:blip r:embed="rId12"/>
-                    <a:stretch>
-                      <a:fillRect/>
-                    </a:stretch>
-                  </pic:blipFill>
-                  <pic:spPr bwMode="auto">
-                    <a:xfrm>
-                      <a:off x="0" y="0"/>
-                      <a:ext cx="2936875" cy="978535"/>
-                    </a:xfrm>
-                    <a:prstGeom prst="rect">
-                      <a:avLst/>
-                    </a:prstGeom>
-                  </pic:spPr>
-                </pic:pic>
-              </a:graphicData>
-            </a:graphic>
-          </wp:anchor>
-        </w:drawing>
       </w:r>
     </w:p>
     <w:p>
@@ -2054,7 +2054,7 @@
       <w:r>
         <w:rPr/>
         <w:drawing>
-          <wp:anchor behindDoc="0" distT="0" distB="0" distL="0" distR="0" simplePos="0" locked="0" layoutInCell="1" allowOverlap="1" relativeHeight="12">
+          <wp:anchor behindDoc="0" distT="0" distB="0" distL="0" distR="0" simplePos="0" locked="0" layoutInCell="1" allowOverlap="1" relativeHeight="11">
             <wp:simplePos x="0" y="0"/>
             <wp:positionH relativeFrom="column">
               <wp:posOffset>2774315</wp:posOffset>
@@ -2099,7 +2099,7 @@
           </wp:anchor>
         </w:drawing>
         <w:drawing>
-          <wp:anchor behindDoc="0" distT="0" distB="0" distL="0" distR="0" simplePos="0" locked="0" layoutInCell="1" allowOverlap="1" relativeHeight="14">
+          <wp:anchor behindDoc="0" distT="0" distB="0" distL="0" distR="0" simplePos="0" locked="0" layoutInCell="1" allowOverlap="1" relativeHeight="13">
             <wp:simplePos x="0" y="0"/>
             <wp:positionH relativeFrom="column">
               <wp:posOffset>-45720</wp:posOffset>
@@ -2143,6 +2143,186 @@
             </a:graphic>
           </wp:anchor>
         </w:drawing>
+        <w:drawing>
+          <wp:anchor behindDoc="0" distT="0" distB="0" distL="0" distR="0" simplePos="0" locked="0" layoutInCell="1" allowOverlap="1" relativeHeight="15">
+            <wp:simplePos x="0" y="0"/>
+            <wp:positionH relativeFrom="column">
+              <wp:posOffset>-220980</wp:posOffset>
+            </wp:positionH>
+            <wp:positionV relativeFrom="paragraph">
+              <wp:posOffset>1116965</wp:posOffset>
+            </wp:positionV>
+            <wp:extent cx="3094355" cy="1030605"/>
+            <wp:effectExtent l="0" t="0" r="0" b="0"/>
+            <wp:wrapSquare wrapText="largest"/>
+            <wp:docPr id="14" name="Image14" descr=""/>
+            <wp:cNvGraphicFramePr>
+              <a:graphicFrameLocks xmlns:a="http://schemas.openxmlformats.org/drawingml/2006/main" noChangeAspect="1"/>
+            </wp:cNvGraphicFramePr>
+            <a:graphic xmlns:a="http://schemas.openxmlformats.org/drawingml/2006/main">
+              <a:graphicData uri="http://schemas.openxmlformats.org/drawingml/2006/picture">
+                <pic:pic xmlns:pic="http://schemas.openxmlformats.org/drawingml/2006/picture">
+                  <pic:nvPicPr>
+                    <pic:cNvPr id="14" name="Image14" descr=""/>
+                    <pic:cNvPicPr>
+                      <a:picLocks noChangeAspect="1" noChangeArrowheads="1"/>
+                    </pic:cNvPicPr>
+                  </pic:nvPicPr>
+                  <pic:blipFill>
+                    <a:blip r:embed="rId15"/>
+                    <a:stretch>
+                      <a:fillRect/>
+                    </a:stretch>
+                  </pic:blipFill>
+                  <pic:spPr bwMode="auto">
+                    <a:xfrm>
+                      <a:off x="0" y="0"/>
+                      <a:ext cx="3094355" cy="1030605"/>
+                    </a:xfrm>
+                    <a:prstGeom prst="rect">
+                      <a:avLst/>
+                    </a:prstGeom>
+                  </pic:spPr>
+                </pic:pic>
+              </a:graphicData>
+            </a:graphic>
+          </wp:anchor>
+        </w:drawing>
+        <w:drawing>
+          <wp:anchor behindDoc="0" distT="0" distB="0" distL="0" distR="0" simplePos="0" locked="0" layoutInCell="1" allowOverlap="1" relativeHeight="16">
+            <wp:simplePos x="0" y="0"/>
+            <wp:positionH relativeFrom="column">
+              <wp:posOffset>2607945</wp:posOffset>
+            </wp:positionH>
+            <wp:positionV relativeFrom="paragraph">
+              <wp:posOffset>1116965</wp:posOffset>
+            </wp:positionV>
+            <wp:extent cx="3094355" cy="1030605"/>
+            <wp:effectExtent l="0" t="0" r="0" b="0"/>
+            <wp:wrapSquare wrapText="largest"/>
+            <wp:docPr id="15" name="Image15" descr=""/>
+            <wp:cNvGraphicFramePr>
+              <a:graphicFrameLocks xmlns:a="http://schemas.openxmlformats.org/drawingml/2006/main" noChangeAspect="1"/>
+            </wp:cNvGraphicFramePr>
+            <a:graphic xmlns:a="http://schemas.openxmlformats.org/drawingml/2006/main">
+              <a:graphicData uri="http://schemas.openxmlformats.org/drawingml/2006/picture">
+                <pic:pic xmlns:pic="http://schemas.openxmlformats.org/drawingml/2006/picture">
+                  <pic:nvPicPr>
+                    <pic:cNvPr id="15" name="Image15" descr=""/>
+                    <pic:cNvPicPr>
+                      <a:picLocks noChangeAspect="1" noChangeArrowheads="1"/>
+                    </pic:cNvPicPr>
+                  </pic:nvPicPr>
+                  <pic:blipFill>
+                    <a:blip r:embed="rId16"/>
+                    <a:stretch>
+                      <a:fillRect/>
+                    </a:stretch>
+                  </pic:blipFill>
+                  <pic:spPr bwMode="auto">
+                    <a:xfrm>
+                      <a:off x="0" y="0"/>
+                      <a:ext cx="3094355" cy="1030605"/>
+                    </a:xfrm>
+                    <a:prstGeom prst="rect">
+                      <a:avLst/>
+                    </a:prstGeom>
+                  </pic:spPr>
+                </pic:pic>
+              </a:graphicData>
+            </a:graphic>
+          </wp:anchor>
+        </w:drawing>
+        <w:drawing>
+          <wp:anchor behindDoc="0" distT="0" distB="0" distL="0" distR="0" simplePos="0" locked="0" layoutInCell="1" allowOverlap="1" relativeHeight="17">
+            <wp:simplePos x="0" y="0"/>
+            <wp:positionH relativeFrom="column">
+              <wp:posOffset>-45085</wp:posOffset>
+            </wp:positionH>
+            <wp:positionV relativeFrom="paragraph">
+              <wp:posOffset>2369185</wp:posOffset>
+            </wp:positionV>
+            <wp:extent cx="2690495" cy="895985"/>
+            <wp:effectExtent l="0" t="0" r="0" b="0"/>
+            <wp:wrapSquare wrapText="largest"/>
+            <wp:docPr id="16" name="Image16" descr=""/>
+            <wp:cNvGraphicFramePr>
+              <a:graphicFrameLocks xmlns:a="http://schemas.openxmlformats.org/drawingml/2006/main" noChangeAspect="1"/>
+            </wp:cNvGraphicFramePr>
+            <a:graphic xmlns:a="http://schemas.openxmlformats.org/drawingml/2006/main">
+              <a:graphicData uri="http://schemas.openxmlformats.org/drawingml/2006/picture">
+                <pic:pic xmlns:pic="http://schemas.openxmlformats.org/drawingml/2006/picture">
+                  <pic:nvPicPr>
+                    <pic:cNvPr id="16" name="Image16" descr=""/>
+                    <pic:cNvPicPr>
+                      <a:picLocks noChangeAspect="1" noChangeArrowheads="1"/>
+                    </pic:cNvPicPr>
+                  </pic:nvPicPr>
+                  <pic:blipFill>
+                    <a:blip r:embed="rId17"/>
+                    <a:stretch>
+                      <a:fillRect/>
+                    </a:stretch>
+                  </pic:blipFill>
+                  <pic:spPr bwMode="auto">
+                    <a:xfrm>
+                      <a:off x="0" y="0"/>
+                      <a:ext cx="2690495" cy="895985"/>
+                    </a:xfrm>
+                    <a:prstGeom prst="rect">
+                      <a:avLst/>
+                    </a:prstGeom>
+                  </pic:spPr>
+                </pic:pic>
+              </a:graphicData>
+            </a:graphic>
+          </wp:anchor>
+        </w:drawing>
+        <w:drawing>
+          <wp:anchor behindDoc="0" distT="0" distB="0" distL="0" distR="0" simplePos="0" locked="0" layoutInCell="1" allowOverlap="1" relativeHeight="18">
+            <wp:simplePos x="0" y="0"/>
+            <wp:positionH relativeFrom="column">
+              <wp:posOffset>2776220</wp:posOffset>
+            </wp:positionH>
+            <wp:positionV relativeFrom="paragraph">
+              <wp:posOffset>2360930</wp:posOffset>
+            </wp:positionV>
+            <wp:extent cx="2690495" cy="895985"/>
+            <wp:effectExtent l="0" t="0" r="0" b="0"/>
+            <wp:wrapSquare wrapText="largest"/>
+            <wp:docPr id="17" name="Image17" descr=""/>
+            <wp:cNvGraphicFramePr>
+              <a:graphicFrameLocks xmlns:a="http://schemas.openxmlformats.org/drawingml/2006/main" noChangeAspect="1"/>
+            </wp:cNvGraphicFramePr>
+            <a:graphic xmlns:a="http://schemas.openxmlformats.org/drawingml/2006/main">
+              <a:graphicData uri="http://schemas.openxmlformats.org/drawingml/2006/picture">
+                <pic:pic xmlns:pic="http://schemas.openxmlformats.org/drawingml/2006/picture">
+                  <pic:nvPicPr>
+                    <pic:cNvPr id="17" name="Image17" descr=""/>
+                    <pic:cNvPicPr>
+                      <a:picLocks noChangeAspect="1" noChangeArrowheads="1"/>
+                    </pic:cNvPicPr>
+                  </pic:nvPicPr>
+                  <pic:blipFill>
+                    <a:blip r:embed="rId18"/>
+                    <a:stretch>
+                      <a:fillRect/>
+                    </a:stretch>
+                  </pic:blipFill>
+                  <pic:spPr bwMode="auto">
+                    <a:xfrm>
+                      <a:off x="0" y="0"/>
+                      <a:ext cx="2690495" cy="895985"/>
+                    </a:xfrm>
+                    <a:prstGeom prst="rect">
+                      <a:avLst/>
+                    </a:prstGeom>
+                  </pic:spPr>
+                </pic:pic>
+              </a:graphicData>
+            </a:graphic>
+          </wp:anchor>
+        </w:drawing>
       </w:r>
     </w:p>
     <w:p>
@@ -2163,7 +2343,6 @@
       </w:pPr>
       <w:r>
         <w:rPr/>
-        <w:t>7.)</w:t>
       </w:r>
     </w:p>
     <w:p>
@@ -2174,7 +2353,96 @@
       </w:pPr>
       <w:r>
         <w:rPr/>
-        <w:t xml:space="preserve">Prah určíme pozorovaním. Z grafov je zrejmé, že pre q1 nastane zhoda s najväčšou pravdepodobnosťou práve vtedy, ked je skóre aspoň 0.8. Pre q2 je táto hodnota aspoň 0.75. </w:t>
+        <w:drawing>
+          <wp:anchor behindDoc="0" distT="0" distB="0" distL="0" distR="0" simplePos="0" locked="0" layoutInCell="1" allowOverlap="1" relativeHeight="19">
+            <wp:simplePos x="0" y="0"/>
+            <wp:positionH relativeFrom="column">
+              <wp:posOffset>5715</wp:posOffset>
+            </wp:positionH>
+            <wp:positionV relativeFrom="paragraph">
+              <wp:posOffset>-114935</wp:posOffset>
+            </wp:positionV>
+            <wp:extent cx="2690495" cy="895985"/>
+            <wp:effectExtent l="0" t="0" r="0" b="0"/>
+            <wp:wrapSquare wrapText="largest"/>
+            <wp:docPr id="18" name="Image18" descr=""/>
+            <wp:cNvGraphicFramePr>
+              <a:graphicFrameLocks xmlns:a="http://schemas.openxmlformats.org/drawingml/2006/main" noChangeAspect="1"/>
+            </wp:cNvGraphicFramePr>
+            <a:graphic xmlns:a="http://schemas.openxmlformats.org/drawingml/2006/main">
+              <a:graphicData uri="http://schemas.openxmlformats.org/drawingml/2006/picture">
+                <pic:pic xmlns:pic="http://schemas.openxmlformats.org/drawingml/2006/picture">
+                  <pic:nvPicPr>
+                    <pic:cNvPr id="18" name="Image18" descr=""/>
+                    <pic:cNvPicPr>
+                      <a:picLocks noChangeAspect="1" noChangeArrowheads="1"/>
+                    </pic:cNvPicPr>
+                  </pic:nvPicPr>
+                  <pic:blipFill>
+                    <a:blip r:embed="rId19"/>
+                    <a:stretch>
+                      <a:fillRect/>
+                    </a:stretch>
+                  </pic:blipFill>
+                  <pic:spPr bwMode="auto">
+                    <a:xfrm>
+                      <a:off x="0" y="0"/>
+                      <a:ext cx="2690495" cy="895985"/>
+                    </a:xfrm>
+                    <a:prstGeom prst="rect">
+                      <a:avLst/>
+                    </a:prstGeom>
+                  </pic:spPr>
+                </pic:pic>
+              </a:graphicData>
+            </a:graphic>
+          </wp:anchor>
+        </w:drawing>
+        <w:drawing>
+          <wp:anchor behindDoc="0" distT="0" distB="0" distL="0" distR="0" simplePos="0" locked="0" layoutInCell="1" allowOverlap="1" relativeHeight="20">
+            <wp:simplePos x="0" y="0"/>
+            <wp:positionH relativeFrom="column">
+              <wp:posOffset>2775585</wp:posOffset>
+            </wp:positionH>
+            <wp:positionV relativeFrom="paragraph">
+              <wp:posOffset>-93345</wp:posOffset>
+            </wp:positionV>
+            <wp:extent cx="2690495" cy="895985"/>
+            <wp:effectExtent l="0" t="0" r="0" b="0"/>
+            <wp:wrapSquare wrapText="largest"/>
+            <wp:docPr id="19" name="Image19" descr=""/>
+            <wp:cNvGraphicFramePr>
+              <a:graphicFrameLocks xmlns:a="http://schemas.openxmlformats.org/drawingml/2006/main" noChangeAspect="1"/>
+            </wp:cNvGraphicFramePr>
+            <a:graphic xmlns:a="http://schemas.openxmlformats.org/drawingml/2006/main">
+              <a:graphicData uri="http://schemas.openxmlformats.org/drawingml/2006/picture">
+                <pic:pic xmlns:pic="http://schemas.openxmlformats.org/drawingml/2006/picture">
+                  <pic:nvPicPr>
+                    <pic:cNvPr id="19" name="Image19" descr=""/>
+                    <pic:cNvPicPr>
+                      <a:picLocks noChangeAspect="1" noChangeArrowheads="1"/>
+                    </pic:cNvPicPr>
+                  </pic:nvPicPr>
+                  <pic:blipFill>
+                    <a:blip r:embed="rId20"/>
+                    <a:stretch>
+                      <a:fillRect/>
+                    </a:stretch>
+                  </pic:blipFill>
+                  <pic:spPr bwMode="auto">
+                    <a:xfrm>
+                      <a:off x="0" y="0"/>
+                      <a:ext cx="2690495" cy="895985"/>
+                    </a:xfrm>
+                    <a:prstGeom prst="rect">
+                      <a:avLst/>
+                    </a:prstGeom>
+                  </pic:spPr>
+                </pic:pic>
+              </a:graphicData>
+            </a:graphic>
+          </wp:anchor>
+        </w:drawing>
       </w:r>
     </w:p>
     <w:p>
@@ -2185,7 +2453,6 @@
       </w:pPr>
       <w:r>
         <w:rPr/>
-        <w:t>8.)</w:t>
       </w:r>
     </w:p>
     <w:p>
@@ -2196,7 +2463,6 @@
       </w:pPr>
       <w:r>
         <w:rPr/>
-        <w:t>-</w:t>
       </w:r>
     </w:p>
     <w:p>
@@ -2207,7 +2473,186 @@
       </w:pPr>
       <w:r>
         <w:rPr/>
-        <w:t>9.)</w:t>
+        <w:drawing>
+          <wp:anchor behindDoc="0" distT="0" distB="0" distL="0" distR="0" simplePos="0" locked="0" layoutInCell="1" allowOverlap="1" relativeHeight="21">
+            <wp:simplePos x="0" y="0"/>
+            <wp:positionH relativeFrom="column">
+              <wp:posOffset>-227965</wp:posOffset>
+            </wp:positionH>
+            <wp:positionV relativeFrom="paragraph">
+              <wp:posOffset>-111125</wp:posOffset>
+            </wp:positionV>
+            <wp:extent cx="3094355" cy="1030605"/>
+            <wp:effectExtent l="0" t="0" r="0" b="0"/>
+            <wp:wrapSquare wrapText="largest"/>
+            <wp:docPr id="20" name="Image20" descr=""/>
+            <wp:cNvGraphicFramePr>
+              <a:graphicFrameLocks xmlns:a="http://schemas.openxmlformats.org/drawingml/2006/main" noChangeAspect="1"/>
+            </wp:cNvGraphicFramePr>
+            <a:graphic xmlns:a="http://schemas.openxmlformats.org/drawingml/2006/main">
+              <a:graphicData uri="http://schemas.openxmlformats.org/drawingml/2006/picture">
+                <pic:pic xmlns:pic="http://schemas.openxmlformats.org/drawingml/2006/picture">
+                  <pic:nvPicPr>
+                    <pic:cNvPr id="20" name="Image20" descr=""/>
+                    <pic:cNvPicPr>
+                      <a:picLocks noChangeAspect="1" noChangeArrowheads="1"/>
+                    </pic:cNvPicPr>
+                  </pic:nvPicPr>
+                  <pic:blipFill>
+                    <a:blip r:embed="rId21"/>
+                    <a:stretch>
+                      <a:fillRect/>
+                    </a:stretch>
+                  </pic:blipFill>
+                  <pic:spPr bwMode="auto">
+                    <a:xfrm>
+                      <a:off x="0" y="0"/>
+                      <a:ext cx="3094355" cy="1030605"/>
+                    </a:xfrm>
+                    <a:prstGeom prst="rect">
+                      <a:avLst/>
+                    </a:prstGeom>
+                  </pic:spPr>
+                </pic:pic>
+              </a:graphicData>
+            </a:graphic>
+          </wp:anchor>
+        </w:drawing>
+        <w:drawing>
+          <wp:anchor behindDoc="0" distT="0" distB="0" distL="0" distR="0" simplePos="0" locked="0" layoutInCell="1" allowOverlap="1" relativeHeight="22">
+            <wp:simplePos x="0" y="0"/>
+            <wp:positionH relativeFrom="column">
+              <wp:posOffset>2566035</wp:posOffset>
+            </wp:positionH>
+            <wp:positionV relativeFrom="paragraph">
+              <wp:posOffset>-111125</wp:posOffset>
+            </wp:positionV>
+            <wp:extent cx="3094355" cy="1030605"/>
+            <wp:effectExtent l="0" t="0" r="0" b="0"/>
+            <wp:wrapSquare wrapText="largest"/>
+            <wp:docPr id="21" name="Image21" descr=""/>
+            <wp:cNvGraphicFramePr>
+              <a:graphicFrameLocks xmlns:a="http://schemas.openxmlformats.org/drawingml/2006/main" noChangeAspect="1"/>
+            </wp:cNvGraphicFramePr>
+            <a:graphic xmlns:a="http://schemas.openxmlformats.org/drawingml/2006/main">
+              <a:graphicData uri="http://schemas.openxmlformats.org/drawingml/2006/picture">
+                <pic:pic xmlns:pic="http://schemas.openxmlformats.org/drawingml/2006/picture">
+                  <pic:nvPicPr>
+                    <pic:cNvPr id="21" name="Image21" descr=""/>
+                    <pic:cNvPicPr>
+                      <a:picLocks noChangeAspect="1" noChangeArrowheads="1"/>
+                    </pic:cNvPicPr>
+                  </pic:nvPicPr>
+                  <pic:blipFill>
+                    <a:blip r:embed="rId22"/>
+                    <a:stretch>
+                      <a:fillRect/>
+                    </a:stretch>
+                  </pic:blipFill>
+                  <pic:spPr bwMode="auto">
+                    <a:xfrm>
+                      <a:off x="0" y="0"/>
+                      <a:ext cx="3094355" cy="1030605"/>
+                    </a:xfrm>
+                    <a:prstGeom prst="rect">
+                      <a:avLst/>
+                    </a:prstGeom>
+                  </pic:spPr>
+                </pic:pic>
+              </a:graphicData>
+            </a:graphic>
+          </wp:anchor>
+        </w:drawing>
+        <w:drawing>
+          <wp:anchor behindDoc="0" distT="0" distB="0" distL="0" distR="0" simplePos="0" locked="0" layoutInCell="1" allowOverlap="1" relativeHeight="23">
+            <wp:simplePos x="0" y="0"/>
+            <wp:positionH relativeFrom="column">
+              <wp:posOffset>-37465</wp:posOffset>
+            </wp:positionH>
+            <wp:positionV relativeFrom="paragraph">
+              <wp:posOffset>1003935</wp:posOffset>
+            </wp:positionV>
+            <wp:extent cx="2647315" cy="881380"/>
+            <wp:effectExtent l="0" t="0" r="0" b="0"/>
+            <wp:wrapSquare wrapText="largest"/>
+            <wp:docPr id="22" name="Image22" descr=""/>
+            <wp:cNvGraphicFramePr>
+              <a:graphicFrameLocks xmlns:a="http://schemas.openxmlformats.org/drawingml/2006/main" noChangeAspect="1"/>
+            </wp:cNvGraphicFramePr>
+            <a:graphic xmlns:a="http://schemas.openxmlformats.org/drawingml/2006/main">
+              <a:graphicData uri="http://schemas.openxmlformats.org/drawingml/2006/picture">
+                <pic:pic xmlns:pic="http://schemas.openxmlformats.org/drawingml/2006/picture">
+                  <pic:nvPicPr>
+                    <pic:cNvPr id="22" name="Image22" descr=""/>
+                    <pic:cNvPicPr>
+                      <a:picLocks noChangeAspect="1" noChangeArrowheads="1"/>
+                    </pic:cNvPicPr>
+                  </pic:nvPicPr>
+                  <pic:blipFill>
+                    <a:blip r:embed="rId23"/>
+                    <a:stretch>
+                      <a:fillRect/>
+                    </a:stretch>
+                  </pic:blipFill>
+                  <pic:spPr bwMode="auto">
+                    <a:xfrm>
+                      <a:off x="0" y="0"/>
+                      <a:ext cx="2647315" cy="881380"/>
+                    </a:xfrm>
+                    <a:prstGeom prst="rect">
+                      <a:avLst/>
+                    </a:prstGeom>
+                  </pic:spPr>
+                </pic:pic>
+              </a:graphicData>
+            </a:graphic>
+          </wp:anchor>
+        </w:drawing>
+        <w:drawing>
+          <wp:anchor behindDoc="0" distT="0" distB="0" distL="0" distR="0" simplePos="0" locked="0" layoutInCell="1" allowOverlap="1" relativeHeight="24">
+            <wp:simplePos x="0" y="0"/>
+            <wp:positionH relativeFrom="column">
+              <wp:posOffset>2736850</wp:posOffset>
+            </wp:positionH>
+            <wp:positionV relativeFrom="paragraph">
+              <wp:posOffset>1003935</wp:posOffset>
+            </wp:positionV>
+            <wp:extent cx="2664460" cy="887095"/>
+            <wp:effectExtent l="0" t="0" r="0" b="0"/>
+            <wp:wrapSquare wrapText="largest"/>
+            <wp:docPr id="23" name="Image23" descr=""/>
+            <wp:cNvGraphicFramePr>
+              <a:graphicFrameLocks xmlns:a="http://schemas.openxmlformats.org/drawingml/2006/main" noChangeAspect="1"/>
+            </wp:cNvGraphicFramePr>
+            <a:graphic xmlns:a="http://schemas.openxmlformats.org/drawingml/2006/main">
+              <a:graphicData uri="http://schemas.openxmlformats.org/drawingml/2006/picture">
+                <pic:pic xmlns:pic="http://schemas.openxmlformats.org/drawingml/2006/picture">
+                  <pic:nvPicPr>
+                    <pic:cNvPr id="23" name="Image23" descr=""/>
+                    <pic:cNvPicPr>
+                      <a:picLocks noChangeAspect="1" noChangeArrowheads="1"/>
+                    </pic:cNvPicPr>
+                  </pic:nvPicPr>
+                  <pic:blipFill>
+                    <a:blip r:embed="rId24"/>
+                    <a:stretch>
+                      <a:fillRect/>
+                    </a:stretch>
+                  </pic:blipFill>
+                  <pic:spPr bwMode="auto">
+                    <a:xfrm>
+                      <a:off x="0" y="0"/>
+                      <a:ext cx="2664460" cy="887095"/>
+                    </a:xfrm>
+                    <a:prstGeom prst="rect">
+                      <a:avLst/>
+                    </a:prstGeom>
+                  </pic:spPr>
+                </pic:pic>
+              </a:graphicData>
+            </a:graphic>
+          </wp:anchor>
+        </w:drawing>
       </w:r>
     </w:p>
     <w:p>
@@ -2218,11 +2663,578 @@
       </w:pPr>
       <w:r>
         <w:rPr/>
+      </w:r>
+    </w:p>
+    <w:p>
+      <w:pPr>
+        <w:pStyle w:val="Normal"/>
+        <w:spacing w:before="0" w:after="240"/>
+        <w:rPr/>
+      </w:pPr>
+      <w:r>
+        <w:rPr/>
+      </w:r>
+    </w:p>
+    <w:p>
+      <w:pPr>
+        <w:pStyle w:val="Normal"/>
+        <w:spacing w:before="0" w:after="240"/>
+        <w:rPr/>
+      </w:pPr>
+      <w:r>
+        <w:rPr/>
+        <w:drawing>
+          <wp:anchor behindDoc="0" distT="0" distB="0" distL="0" distR="0" simplePos="0" locked="0" layoutInCell="1" allowOverlap="1" relativeHeight="25">
+            <wp:simplePos x="0" y="0"/>
+            <wp:positionH relativeFrom="column">
+              <wp:posOffset>-60325</wp:posOffset>
+            </wp:positionH>
+            <wp:positionV relativeFrom="paragraph">
+              <wp:posOffset>-158750</wp:posOffset>
+            </wp:positionV>
+            <wp:extent cx="2690495" cy="895985"/>
+            <wp:effectExtent l="0" t="0" r="0" b="0"/>
+            <wp:wrapSquare wrapText="largest"/>
+            <wp:docPr id="24" name="Image24" descr=""/>
+            <wp:cNvGraphicFramePr>
+              <a:graphicFrameLocks xmlns:a="http://schemas.openxmlformats.org/drawingml/2006/main" noChangeAspect="1"/>
+            </wp:cNvGraphicFramePr>
+            <a:graphic xmlns:a="http://schemas.openxmlformats.org/drawingml/2006/main">
+              <a:graphicData uri="http://schemas.openxmlformats.org/drawingml/2006/picture">
+                <pic:pic xmlns:pic="http://schemas.openxmlformats.org/drawingml/2006/picture">
+                  <pic:nvPicPr>
+                    <pic:cNvPr id="24" name="Image24" descr=""/>
+                    <pic:cNvPicPr>
+                      <a:picLocks noChangeAspect="1" noChangeArrowheads="1"/>
+                    </pic:cNvPicPr>
+                  </pic:nvPicPr>
+                  <pic:blipFill>
+                    <a:blip r:embed="rId25"/>
+                    <a:stretch>
+                      <a:fillRect/>
+                    </a:stretch>
+                  </pic:blipFill>
+                  <pic:spPr bwMode="auto">
+                    <a:xfrm>
+                      <a:off x="0" y="0"/>
+                      <a:ext cx="2690495" cy="895985"/>
+                    </a:xfrm>
+                    <a:prstGeom prst="rect">
+                      <a:avLst/>
+                    </a:prstGeom>
+                  </pic:spPr>
+                </pic:pic>
+              </a:graphicData>
+            </a:graphic>
+          </wp:anchor>
+        </w:drawing>
+        <w:drawing>
+          <wp:anchor behindDoc="0" distT="0" distB="0" distL="0" distR="0" simplePos="0" locked="0" layoutInCell="1" allowOverlap="1" relativeHeight="26">
+            <wp:simplePos x="0" y="0"/>
+            <wp:positionH relativeFrom="column">
+              <wp:posOffset>2680970</wp:posOffset>
+            </wp:positionH>
+            <wp:positionV relativeFrom="paragraph">
+              <wp:posOffset>-152400</wp:posOffset>
+            </wp:positionV>
+            <wp:extent cx="2764155" cy="920750"/>
+            <wp:effectExtent l="0" t="0" r="0" b="0"/>
+            <wp:wrapSquare wrapText="largest"/>
+            <wp:docPr id="25" name="Image25" descr=""/>
+            <wp:cNvGraphicFramePr>
+              <a:graphicFrameLocks xmlns:a="http://schemas.openxmlformats.org/drawingml/2006/main" noChangeAspect="1"/>
+            </wp:cNvGraphicFramePr>
+            <a:graphic xmlns:a="http://schemas.openxmlformats.org/drawingml/2006/main">
+              <a:graphicData uri="http://schemas.openxmlformats.org/drawingml/2006/picture">
+                <pic:pic xmlns:pic="http://schemas.openxmlformats.org/drawingml/2006/picture">
+                  <pic:nvPicPr>
+                    <pic:cNvPr id="25" name="Image25" descr=""/>
+                    <pic:cNvPicPr>
+                      <a:picLocks noChangeAspect="1" noChangeArrowheads="1"/>
+                    </pic:cNvPicPr>
+                  </pic:nvPicPr>
+                  <pic:blipFill>
+                    <a:blip r:embed="rId26"/>
+                    <a:stretch>
+                      <a:fillRect/>
+                    </a:stretch>
+                  </pic:blipFill>
+                  <pic:spPr bwMode="auto">
+                    <a:xfrm>
+                      <a:off x="0" y="0"/>
+                      <a:ext cx="2764155" cy="920750"/>
+                    </a:xfrm>
+                    <a:prstGeom prst="rect">
+                      <a:avLst/>
+                    </a:prstGeom>
+                  </pic:spPr>
+                </pic:pic>
+              </a:graphicData>
+            </a:graphic>
+          </wp:anchor>
+        </w:drawing>
+      </w:r>
+    </w:p>
+    <w:p>
+      <w:pPr>
+        <w:pStyle w:val="Normal"/>
+        <w:spacing w:before="0" w:after="240"/>
+        <w:rPr/>
+      </w:pPr>
+      <w:r>
+        <w:rPr/>
+      </w:r>
+    </w:p>
+    <w:p>
+      <w:pPr>
+        <w:pStyle w:val="Normal"/>
+        <w:spacing w:before="0" w:after="240"/>
+        <w:rPr/>
+      </w:pPr>
+      <w:r>
+        <w:rPr/>
+      </w:r>
+    </w:p>
+    <w:p>
+      <w:pPr>
+        <w:pStyle w:val="Normal"/>
+        <w:spacing w:before="0" w:after="240"/>
+        <w:rPr/>
+      </w:pPr>
+      <w:r>
+        <w:rPr/>
+      </w:r>
+    </w:p>
+    <w:p>
+      <w:pPr>
+        <w:pStyle w:val="Normal"/>
+        <w:spacing w:before="0" w:after="240"/>
+        <w:rPr/>
+      </w:pPr>
+      <w:r>
+        <w:rPr/>
+      </w:r>
+    </w:p>
+    <w:p>
+      <w:pPr>
+        <w:pStyle w:val="Normal"/>
+        <w:spacing w:before="0" w:after="240"/>
+        <w:rPr/>
+      </w:pPr>
+      <w:r>
+        <w:rPr/>
+        <w:drawing>
+          <wp:anchor behindDoc="0" distT="0" distB="0" distL="0" distR="0" simplePos="0" locked="0" layoutInCell="1" allowOverlap="1" relativeHeight="27">
+            <wp:simplePos x="0" y="0"/>
+            <wp:positionH relativeFrom="column">
+              <wp:posOffset>-227965</wp:posOffset>
+            </wp:positionH>
+            <wp:positionV relativeFrom="paragraph">
+              <wp:posOffset>-111125</wp:posOffset>
+            </wp:positionV>
+            <wp:extent cx="3094355" cy="1030605"/>
+            <wp:effectExtent l="0" t="0" r="0" b="0"/>
+            <wp:wrapSquare wrapText="largest"/>
+            <wp:docPr id="26" name="Image26" descr=""/>
+            <wp:cNvGraphicFramePr>
+              <a:graphicFrameLocks xmlns:a="http://schemas.openxmlformats.org/drawingml/2006/main" noChangeAspect="1"/>
+            </wp:cNvGraphicFramePr>
+            <a:graphic xmlns:a="http://schemas.openxmlformats.org/drawingml/2006/main">
+              <a:graphicData uri="http://schemas.openxmlformats.org/drawingml/2006/picture">
+                <pic:pic xmlns:pic="http://schemas.openxmlformats.org/drawingml/2006/picture">
+                  <pic:nvPicPr>
+                    <pic:cNvPr id="26" name="Image26" descr=""/>
+                    <pic:cNvPicPr>
+                      <a:picLocks noChangeAspect="1" noChangeArrowheads="1"/>
+                    </pic:cNvPicPr>
+                  </pic:nvPicPr>
+                  <pic:blipFill>
+                    <a:blip r:embed="rId27"/>
+                    <a:stretch>
+                      <a:fillRect/>
+                    </a:stretch>
+                  </pic:blipFill>
+                  <pic:spPr bwMode="auto">
+                    <a:xfrm>
+                      <a:off x="0" y="0"/>
+                      <a:ext cx="3094355" cy="1030605"/>
+                    </a:xfrm>
+                    <a:prstGeom prst="rect">
+                      <a:avLst/>
+                    </a:prstGeom>
+                  </pic:spPr>
+                </pic:pic>
+              </a:graphicData>
+            </a:graphic>
+          </wp:anchor>
+        </w:drawing>
+        <w:drawing>
+          <wp:anchor behindDoc="0" distT="0" distB="0" distL="0" distR="0" simplePos="0" locked="0" layoutInCell="1" allowOverlap="1" relativeHeight="28">
+            <wp:simplePos x="0" y="0"/>
+            <wp:positionH relativeFrom="column">
+              <wp:posOffset>2704465</wp:posOffset>
+            </wp:positionH>
+            <wp:positionV relativeFrom="paragraph">
+              <wp:posOffset>-111125</wp:posOffset>
+            </wp:positionV>
+            <wp:extent cx="3094355" cy="1030605"/>
+            <wp:effectExtent l="0" t="0" r="0" b="0"/>
+            <wp:wrapSquare wrapText="largest"/>
+            <wp:docPr id="27" name="Image27" descr=""/>
+            <wp:cNvGraphicFramePr>
+              <a:graphicFrameLocks xmlns:a="http://schemas.openxmlformats.org/drawingml/2006/main" noChangeAspect="1"/>
+            </wp:cNvGraphicFramePr>
+            <a:graphic xmlns:a="http://schemas.openxmlformats.org/drawingml/2006/main">
+              <a:graphicData uri="http://schemas.openxmlformats.org/drawingml/2006/picture">
+                <pic:pic xmlns:pic="http://schemas.openxmlformats.org/drawingml/2006/picture">
+                  <pic:nvPicPr>
+                    <pic:cNvPr id="27" name="Image27" descr=""/>
+                    <pic:cNvPicPr>
+                      <a:picLocks noChangeAspect="1" noChangeArrowheads="1"/>
+                    </pic:cNvPicPr>
+                  </pic:nvPicPr>
+                  <pic:blipFill>
+                    <a:blip r:embed="rId28"/>
+                    <a:stretch>
+                      <a:fillRect/>
+                    </a:stretch>
+                  </pic:blipFill>
+                  <pic:spPr bwMode="auto">
+                    <a:xfrm>
+                      <a:off x="0" y="0"/>
+                      <a:ext cx="3094355" cy="1030605"/>
+                    </a:xfrm>
+                    <a:prstGeom prst="rect">
+                      <a:avLst/>
+                    </a:prstGeom>
+                  </pic:spPr>
+                </pic:pic>
+              </a:graphicData>
+            </a:graphic>
+          </wp:anchor>
+        </w:drawing>
+        <w:drawing>
+          <wp:anchor behindDoc="0" distT="0" distB="0" distL="0" distR="0" simplePos="0" locked="0" layoutInCell="1" allowOverlap="1" relativeHeight="29">
+            <wp:simplePos x="0" y="0"/>
+            <wp:positionH relativeFrom="column">
+              <wp:posOffset>-73025</wp:posOffset>
+            </wp:positionH>
+            <wp:positionV relativeFrom="paragraph">
+              <wp:posOffset>1003300</wp:posOffset>
+            </wp:positionV>
+            <wp:extent cx="2682875" cy="893445"/>
+            <wp:effectExtent l="0" t="0" r="0" b="0"/>
+            <wp:wrapSquare wrapText="largest"/>
+            <wp:docPr id="28" name="Image28" descr=""/>
+            <wp:cNvGraphicFramePr>
+              <a:graphicFrameLocks xmlns:a="http://schemas.openxmlformats.org/drawingml/2006/main" noChangeAspect="1"/>
+            </wp:cNvGraphicFramePr>
+            <a:graphic xmlns:a="http://schemas.openxmlformats.org/drawingml/2006/main">
+              <a:graphicData uri="http://schemas.openxmlformats.org/drawingml/2006/picture">
+                <pic:pic xmlns:pic="http://schemas.openxmlformats.org/drawingml/2006/picture">
+                  <pic:nvPicPr>
+                    <pic:cNvPr id="28" name="Image28" descr=""/>
+                    <pic:cNvPicPr>
+                      <a:picLocks noChangeAspect="1" noChangeArrowheads="1"/>
+                    </pic:cNvPicPr>
+                  </pic:nvPicPr>
+                  <pic:blipFill>
+                    <a:blip r:embed="rId29"/>
+                    <a:stretch>
+                      <a:fillRect/>
+                    </a:stretch>
+                  </pic:blipFill>
+                  <pic:spPr bwMode="auto">
+                    <a:xfrm>
+                      <a:off x="0" y="0"/>
+                      <a:ext cx="2682875" cy="893445"/>
+                    </a:xfrm>
+                    <a:prstGeom prst="rect">
+                      <a:avLst/>
+                    </a:prstGeom>
+                  </pic:spPr>
+                </pic:pic>
+              </a:graphicData>
+            </a:graphic>
+          </wp:anchor>
+        </w:drawing>
+        <w:drawing>
+          <wp:anchor behindDoc="0" distT="0" distB="0" distL="0" distR="0" simplePos="0" locked="0" layoutInCell="1" allowOverlap="1" relativeHeight="30">
+            <wp:simplePos x="0" y="0"/>
+            <wp:positionH relativeFrom="column">
+              <wp:posOffset>2880360</wp:posOffset>
+            </wp:positionH>
+            <wp:positionV relativeFrom="paragraph">
+              <wp:posOffset>978535</wp:posOffset>
+            </wp:positionV>
+            <wp:extent cx="2682875" cy="893445"/>
+            <wp:effectExtent l="0" t="0" r="0" b="0"/>
+            <wp:wrapSquare wrapText="largest"/>
+            <wp:docPr id="29" name="Image29" descr=""/>
+            <wp:cNvGraphicFramePr>
+              <a:graphicFrameLocks xmlns:a="http://schemas.openxmlformats.org/drawingml/2006/main" noChangeAspect="1"/>
+            </wp:cNvGraphicFramePr>
+            <a:graphic xmlns:a="http://schemas.openxmlformats.org/drawingml/2006/main">
+              <a:graphicData uri="http://schemas.openxmlformats.org/drawingml/2006/picture">
+                <pic:pic xmlns:pic="http://schemas.openxmlformats.org/drawingml/2006/picture">
+                  <pic:nvPicPr>
+                    <pic:cNvPr id="29" name="Image29" descr=""/>
+                    <pic:cNvPicPr>
+                      <a:picLocks noChangeAspect="1" noChangeArrowheads="1"/>
+                    </pic:cNvPicPr>
+                  </pic:nvPicPr>
+                  <pic:blipFill>
+                    <a:blip r:embed="rId30"/>
+                    <a:stretch>
+                      <a:fillRect/>
+                    </a:stretch>
+                  </pic:blipFill>
+                  <pic:spPr bwMode="auto">
+                    <a:xfrm>
+                      <a:off x="0" y="0"/>
+                      <a:ext cx="2682875" cy="893445"/>
+                    </a:xfrm>
+                    <a:prstGeom prst="rect">
+                      <a:avLst/>
+                    </a:prstGeom>
+                  </pic:spPr>
+                </pic:pic>
+              </a:graphicData>
+            </a:graphic>
+          </wp:anchor>
+        </w:drawing>
+      </w:r>
+    </w:p>
+    <w:p>
+      <w:pPr>
+        <w:pStyle w:val="Normal"/>
+        <w:spacing w:before="0" w:after="240"/>
+        <w:rPr/>
+      </w:pPr>
+      <w:r>
+        <w:rPr/>
+      </w:r>
+    </w:p>
+    <w:p>
+      <w:pPr>
+        <w:pStyle w:val="Normal"/>
+        <w:spacing w:before="0" w:after="240"/>
+        <w:rPr/>
+      </w:pPr>
+      <w:r>
+        <w:rPr/>
+      </w:r>
+    </w:p>
+    <w:p>
+      <w:pPr>
+        <w:pStyle w:val="Normal"/>
+        <w:spacing w:before="0" w:after="240"/>
+        <w:rPr/>
+      </w:pPr>
+      <w:r>
+        <w:rPr/>
+        <w:drawing>
+          <wp:anchor behindDoc="0" distT="0" distB="0" distL="0" distR="0" simplePos="0" locked="0" layoutInCell="1" allowOverlap="1" relativeHeight="31">
+            <wp:simplePos x="0" y="0"/>
+            <wp:positionH relativeFrom="column">
+              <wp:posOffset>-80010</wp:posOffset>
+            </wp:positionH>
+            <wp:positionV relativeFrom="paragraph">
+              <wp:posOffset>-67310</wp:posOffset>
+            </wp:positionV>
+            <wp:extent cx="2682875" cy="893445"/>
+            <wp:effectExtent l="0" t="0" r="0" b="0"/>
+            <wp:wrapSquare wrapText="largest"/>
+            <wp:docPr id="30" name="Image30" descr=""/>
+            <wp:cNvGraphicFramePr>
+              <a:graphicFrameLocks xmlns:a="http://schemas.openxmlformats.org/drawingml/2006/main" noChangeAspect="1"/>
+            </wp:cNvGraphicFramePr>
+            <a:graphic xmlns:a="http://schemas.openxmlformats.org/drawingml/2006/main">
+              <a:graphicData uri="http://schemas.openxmlformats.org/drawingml/2006/picture">
+                <pic:pic xmlns:pic="http://schemas.openxmlformats.org/drawingml/2006/picture">
+                  <pic:nvPicPr>
+                    <pic:cNvPr id="30" name="Image30" descr=""/>
+                    <pic:cNvPicPr>
+                      <a:picLocks noChangeAspect="1" noChangeArrowheads="1"/>
+                    </pic:cNvPicPr>
+                  </pic:nvPicPr>
+                  <pic:blipFill>
+                    <a:blip r:embed="rId31"/>
+                    <a:stretch>
+                      <a:fillRect/>
+                    </a:stretch>
+                  </pic:blipFill>
+                  <pic:spPr bwMode="auto">
+                    <a:xfrm>
+                      <a:off x="0" y="0"/>
+                      <a:ext cx="2682875" cy="893445"/>
+                    </a:xfrm>
+                    <a:prstGeom prst="rect">
+                      <a:avLst/>
+                    </a:prstGeom>
+                  </pic:spPr>
+                </pic:pic>
+              </a:graphicData>
+            </a:graphic>
+          </wp:anchor>
+        </w:drawing>
+        <w:drawing>
+          <wp:anchor behindDoc="0" distT="0" distB="0" distL="0" distR="0" simplePos="0" locked="0" layoutInCell="1" allowOverlap="1" relativeHeight="32">
+            <wp:simplePos x="0" y="0"/>
+            <wp:positionH relativeFrom="column">
+              <wp:posOffset>2881630</wp:posOffset>
+            </wp:positionH>
+            <wp:positionV relativeFrom="paragraph">
+              <wp:posOffset>-42545</wp:posOffset>
+            </wp:positionV>
+            <wp:extent cx="2717800" cy="904875"/>
+            <wp:effectExtent l="0" t="0" r="0" b="0"/>
+            <wp:wrapSquare wrapText="largest"/>
+            <wp:docPr id="31" name="Image31" descr=""/>
+            <wp:cNvGraphicFramePr>
+              <a:graphicFrameLocks xmlns:a="http://schemas.openxmlformats.org/drawingml/2006/main" noChangeAspect="1"/>
+            </wp:cNvGraphicFramePr>
+            <a:graphic xmlns:a="http://schemas.openxmlformats.org/drawingml/2006/main">
+              <a:graphicData uri="http://schemas.openxmlformats.org/drawingml/2006/picture">
+                <pic:pic xmlns:pic="http://schemas.openxmlformats.org/drawingml/2006/picture">
+                  <pic:nvPicPr>
+                    <pic:cNvPr id="31" name="Image31" descr=""/>
+                    <pic:cNvPicPr>
+                      <a:picLocks noChangeAspect="1" noChangeArrowheads="1"/>
+                    </pic:cNvPicPr>
+                  </pic:nvPicPr>
+                  <pic:blipFill>
+                    <a:blip r:embed="rId32"/>
+                    <a:stretch>
+                      <a:fillRect/>
+                    </a:stretch>
+                  </pic:blipFill>
+                  <pic:spPr bwMode="auto">
+                    <a:xfrm>
+                      <a:off x="0" y="0"/>
+                      <a:ext cx="2717800" cy="904875"/>
+                    </a:xfrm>
+                    <a:prstGeom prst="rect">
+                      <a:avLst/>
+                    </a:prstGeom>
+                  </pic:spPr>
+                </pic:pic>
+              </a:graphicData>
+            </a:graphic>
+          </wp:anchor>
+        </w:drawing>
+      </w:r>
+    </w:p>
+    <w:p>
+      <w:pPr>
+        <w:pStyle w:val="Normal"/>
+        <w:spacing w:before="0" w:after="240"/>
+        <w:rPr/>
+      </w:pPr>
+      <w:r>
+        <w:rPr/>
+      </w:r>
+    </w:p>
+    <w:p>
+      <w:pPr>
+        <w:pStyle w:val="Normal"/>
+        <w:spacing w:before="0" w:after="240"/>
+        <w:rPr/>
+      </w:pPr>
+      <w:r>
+        <w:rPr/>
+      </w:r>
+    </w:p>
+    <w:p>
+      <w:pPr>
+        <w:pStyle w:val="Normal"/>
+        <w:spacing w:before="0" w:after="240"/>
+        <w:rPr/>
+      </w:pPr>
+      <w:r>
+        <w:rPr/>
+        <w:t>7.)</w:t>
+      </w:r>
+    </w:p>
+    <w:p>
+      <w:pPr>
+        <w:pStyle w:val="Normal"/>
+        <w:spacing w:before="0" w:after="240"/>
+        <w:rPr/>
+      </w:pPr>
+      <w:r>
+        <w:rPr/>
+        <w:t xml:space="preserve">Prah určíme pozorovaním. Z grafov je zrejmé, že pre q1 nastane zhoda s najväčšou pravdepodobnosťou práve vtedy, ked je skóre aspoň </w:t>
+      </w:r>
+      <w:r>
+        <w:rPr>
+          <w:b/>
+          <w:bCs/>
+        </w:rPr>
+        <w:t>0.8</w:t>
+      </w:r>
+      <w:r>
+        <w:rPr/>
+        <w:t xml:space="preserve">. Pre q2 je táto hodnota aspoň </w:t>
+      </w:r>
+      <w:r>
+        <w:rPr>
+          <w:b/>
+          <w:bCs/>
+        </w:rPr>
+        <w:t>0.75</w:t>
+      </w:r>
+      <w:r>
+        <w:rPr/>
+        <w:t xml:space="preserve">. </w:t>
+      </w:r>
+    </w:p>
+    <w:p>
+      <w:pPr>
+        <w:pStyle w:val="Normal"/>
+        <w:spacing w:before="0" w:after="240"/>
+        <w:rPr/>
+      </w:pPr>
+      <w:r>
+        <w:rPr/>
+        <w:t>8.)</w:t>
+      </w:r>
+    </w:p>
+    <w:p>
+      <w:pPr>
+        <w:pStyle w:val="Normal"/>
+        <w:spacing w:before="0" w:after="240"/>
+        <w:rPr/>
+      </w:pPr>
+      <w:r>
+        <w:rPr/>
+        <w:t>-</w:t>
+      </w:r>
+    </w:p>
+    <w:p>
+      <w:pPr>
+        <w:pStyle w:val="Normal"/>
+        <w:spacing w:before="0" w:after="240"/>
+        <w:rPr/>
+      </w:pPr>
+      <w:r>
+        <w:rPr/>
+        <w:t>9.)</w:t>
+      </w:r>
+    </w:p>
+    <w:p>
+      <w:pPr>
+        <w:pStyle w:val="Normal"/>
+        <w:spacing w:before="0" w:after="240"/>
+        <w:rPr/>
+      </w:pPr>
+      <w:r>
+        <w:rPr/>
         <w:t>V niektorých prípadoch sa k hitovacím hodnotám skóre približovali alebo dokonca dosahovali rovnaké skóre výseky viet, ktoré v sebe tieto slová ani neobsahovali. Z tohto dôvodu je spoľahlivosť použitej metódy otázna a viem si predstaviť, že pri inej vzorke nahrávok by sme boli zachytili menej presné výsledky. Aj napriek tomu sme však dostali pomerne dobré výsledky. Čo sa týka možností na zlepšenie presnosti, tak ma napadá použitie kvalitnejších nahrávok, resp. kvalitnejšie odstránenie šumu než čo som bol schopný spraviť ja. To by mohlo viesť k menšiemu počtu false matchov v grafe.</w:t>
       </w:r>
     </w:p>
     <w:sectPr>
-      <w:footerReference w:type="default" r:id="rId15"/>
+      <w:footerReference w:type="default" r:id="rId33"/>
       <w:type w:val="nextPage"/>
       <w:pgSz w:w="11906" w:h="16838"/>
       <w:pgMar w:left="1440" w:right="1440" w:header="0" w:top="1440" w:footer="1440" w:bottom="1976" w:gutter="0"/>

</xml_diff>